<commit_message>
Feat: Add new surat tugas single template Fix: Surat tugas Feat: Add some projek data
</commit_message>
<xml_diff>
--- a/oims/templates/docs/st.docx
+++ b/oims/templates/docs/st.docx
@@ -215,6 +215,7 @@
     <w:p>
       <w:pPr>
         <w:spacing w:line="276" w:lineRule="auto"/>
+        <w:ind w:left="720"/>
         <w:jc w:val="both"/>
         <w:rPr>
           <w:rFonts w:ascii="Bookman Old Style" w:hAnsi="Bookman Old Style"/>
@@ -295,6 +296,7 @@
     <w:p>
       <w:pPr>
         <w:spacing w:line="276" w:lineRule="auto"/>
+        <w:ind w:left="720"/>
         <w:jc w:val="both"/>
         <w:rPr>
           <w:rFonts w:ascii="Bookman Old Style" w:hAnsi="Bookman Old Style"/>
@@ -370,6 +372,7 @@
     <w:p>
       <w:pPr>
         <w:spacing w:line="276" w:lineRule="auto"/>
+        <w:ind w:left="720"/>
         <w:jc w:val="both"/>
         <w:rPr>
           <w:rFonts w:ascii="Bookman Old Style" w:hAnsi="Bookman Old Style"/>
@@ -392,7 +395,44 @@
           <w:szCs w:val="22"/>
         </w:rPr>
         <w:tab/>
-        <w:t xml:space="preserve">: PT. </w:t>
+        <w:t>: PT. Orecon Sadanus Perkasa</w:t>
+      </w:r>
+    </w:p>
+    <w:p>
+      <w:pPr>
+        <w:spacing w:line="276" w:lineRule="auto"/>
+        <w:ind w:left="720"/>
+        <w:jc w:val="both"/>
+        <w:rPr>
+          <w:rFonts w:ascii="Bookman Old Style" w:hAnsi="Bookman Old Style"/>
+          <w:sz w:val="22"/>
+          <w:szCs w:val="22"/>
+        </w:rPr>
+      </w:pPr>
+      <w:r>
+        <w:rPr>
+          <w:rFonts w:ascii="Bookman Old Style" w:hAnsi="Bookman Old Style"/>
+          <w:sz w:val="22"/>
+          <w:szCs w:val="22"/>
+        </w:rPr>
+        <w:t>Alamat</w:t>
+      </w:r>
+      <w:r>
+        <w:rPr>
+          <w:rFonts w:ascii="Bookman Old Style" w:hAnsi="Bookman Old Style"/>
+          <w:sz w:val="22"/>
+          <w:szCs w:val="22"/>
+        </w:rPr>
+        <w:tab/>
+      </w:r>
+      <w:r>
+        <w:rPr>
+          <w:rFonts w:ascii="Bookman Old Style" w:hAnsi="Bookman Old Style"/>
+          <w:sz w:val="22"/>
+          <w:szCs w:val="22"/>
+        </w:rPr>
+        <w:tab/>
+        <w:t xml:space="preserve">: </w:t>
       </w:r>
       <w:proofErr w:type="spellStart"/>
       <w:r>
@@ -401,7 +441,15 @@
           <w:sz w:val="22"/>
           <w:szCs w:val="22"/>
         </w:rPr>
-        <w:t>Orecon</w:t>
+        <w:t>Ruk</w:t>
+      </w:r>
+      <w:r>
+        <w:rPr>
+          <w:rFonts w:ascii="Bookman Old Style" w:hAnsi="Bookman Old Style"/>
+          <w:sz w:val="22"/>
+          <w:szCs w:val="22"/>
+        </w:rPr>
+        <w:t>an</w:t>
       </w:r>
       <w:proofErr w:type="spellEnd"/>
       <w:r>
@@ -412,23 +460,92 @@
         </w:rPr>
         <w:t xml:space="preserve"> </w:t>
       </w:r>
+      <w:r>
+        <w:rPr>
+          <w:rFonts w:ascii="Bookman Old Style" w:hAnsi="Bookman Old Style"/>
+          <w:i/>
+          <w:iCs/>
+          <w:sz w:val="22"/>
+          <w:szCs w:val="22"/>
+        </w:rPr>
+        <w:t xml:space="preserve">Food Plaza </w:t>
+      </w:r>
       <w:proofErr w:type="spellStart"/>
       <w:r>
         <w:rPr>
           <w:rFonts w:ascii="Bookman Old Style" w:hAnsi="Bookman Old Style"/>
-          <w:sz w:val="22"/>
-          <w:szCs w:val="22"/>
-        </w:rPr>
-        <w:t>Sadanus</w:t>
+          <w:i/>
+          <w:iCs/>
+          <w:sz w:val="22"/>
+          <w:szCs w:val="22"/>
+        </w:rPr>
+        <w:t>Cibubur</w:t>
       </w:r>
       <w:proofErr w:type="spellEnd"/>
       <w:r>
         <w:rPr>
           <w:rFonts w:ascii="Bookman Old Style" w:hAnsi="Bookman Old Style"/>
-          <w:sz w:val="22"/>
-          <w:szCs w:val="22"/>
-        </w:rPr>
-        <w:t xml:space="preserve"> Perkasa</w:t>
+          <w:i/>
+          <w:iCs/>
+          <w:sz w:val="22"/>
+          <w:szCs w:val="22"/>
+        </w:rPr>
+        <w:t xml:space="preserve"> Country</w:t>
+      </w:r>
+      <w:r>
+        <w:rPr>
+          <w:rFonts w:ascii="Bookman Old Style" w:hAnsi="Bookman Old Style"/>
+          <w:sz w:val="22"/>
+          <w:szCs w:val="22"/>
+        </w:rPr>
+        <w:t xml:space="preserve"> Blok 3, No. 10.</w:t>
+      </w:r>
+    </w:p>
+    <w:p>
+      <w:pPr>
+        <w:spacing w:line="276" w:lineRule="auto"/>
+        <w:ind w:left="720"/>
+        <w:jc w:val="both"/>
+        <w:rPr>
+          <w:rFonts w:ascii="Bookman Old Style" w:hAnsi="Bookman Old Style"/>
+          <w:sz w:val="22"/>
+          <w:szCs w:val="22"/>
+          <w:lang w:val="sv-SE"/>
+        </w:rPr>
+      </w:pPr>
+      <w:r>
+        <w:rPr>
+          <w:rFonts w:ascii="Bookman Old Style" w:hAnsi="Bookman Old Style"/>
+          <w:sz w:val="22"/>
+          <w:szCs w:val="22"/>
+        </w:rPr>
+        <w:tab/>
+      </w:r>
+      <w:r>
+        <w:rPr>
+          <w:rFonts w:ascii="Bookman Old Style" w:hAnsi="Bookman Old Style"/>
+          <w:sz w:val="22"/>
+          <w:szCs w:val="22"/>
+        </w:rPr>
+        <w:tab/>
+      </w:r>
+      <w:r>
+        <w:rPr>
+          <w:rFonts w:ascii="Bookman Old Style" w:hAnsi="Bookman Old Style"/>
+          <w:sz w:val="22"/>
+          <w:szCs w:val="22"/>
+        </w:rPr>
+        <w:tab/>
+        <w:t xml:space="preserve">  </w:t>
+      </w:r>
+      <w:r>
+        <w:rPr>
+          <w:rFonts w:ascii="Bookman Old Style" w:hAnsi="Bookman Old Style"/>
+          <w:sz w:val="22"/>
+          <w:szCs w:val="22"/>
+          <w:lang w:val="sv-SE"/>
+        </w:rPr>
+        <w:t>Cikeas Udik, Gn Putri – Bogor, Jawa Barat 16966</w:t>
       </w:r>
     </w:p>
     <w:p>
@@ -439,99 +556,9 @@
           <w:rFonts w:ascii="Bookman Old Style" w:hAnsi="Bookman Old Style"/>
           <w:sz w:val="22"/>
           <w:szCs w:val="22"/>
-        </w:rPr>
-      </w:pPr>
-      <w:r>
-        <w:rPr>
-          <w:rFonts w:ascii="Bookman Old Style" w:hAnsi="Bookman Old Style"/>
-          <w:sz w:val="22"/>
-          <w:szCs w:val="22"/>
-        </w:rPr>
-        <w:t>Alamat</w:t>
-      </w:r>
-      <w:r>
-        <w:rPr>
-          <w:rFonts w:ascii="Bookman Old Style" w:hAnsi="Bookman Old Style"/>
-          <w:sz w:val="22"/>
-          <w:szCs w:val="22"/>
-        </w:rPr>
-        <w:tab/>
-      </w:r>
-      <w:r>
-        <w:rPr>
-          <w:rFonts w:ascii="Bookman Old Style" w:hAnsi="Bookman Old Style"/>
-          <w:sz w:val="22"/>
-          <w:szCs w:val="22"/>
-        </w:rPr>
-        <w:tab/>
-        <w:t xml:space="preserve">: </w:t>
-      </w:r>
-      <w:proofErr w:type="spellStart"/>
-      <w:r>
-        <w:rPr>
-          <w:rFonts w:ascii="Bookman Old Style" w:hAnsi="Bookman Old Style"/>
-          <w:sz w:val="22"/>
-          <w:szCs w:val="22"/>
-        </w:rPr>
-        <w:t>Ruk</w:t>
-      </w:r>
-      <w:r>
-        <w:rPr>
-          <w:rFonts w:ascii="Bookman Old Style" w:hAnsi="Bookman Old Style"/>
-          <w:sz w:val="22"/>
-          <w:szCs w:val="22"/>
-        </w:rPr>
-        <w:t>an</w:t>
-      </w:r>
-      <w:proofErr w:type="spellEnd"/>
-      <w:r>
-        <w:rPr>
-          <w:rFonts w:ascii="Bookman Old Style" w:hAnsi="Bookman Old Style"/>
-          <w:sz w:val="22"/>
-          <w:szCs w:val="22"/>
-        </w:rPr>
-        <w:t xml:space="preserve"> </w:t>
-      </w:r>
-      <w:r>
-        <w:rPr>
-          <w:rFonts w:ascii="Bookman Old Style" w:hAnsi="Bookman Old Style"/>
-          <w:i/>
-          <w:iCs/>
-          <w:sz w:val="22"/>
-          <w:szCs w:val="22"/>
-        </w:rPr>
-        <w:t xml:space="preserve">Food Plaza </w:t>
-      </w:r>
-      <w:proofErr w:type="spellStart"/>
-      <w:r>
-        <w:rPr>
-          <w:rFonts w:ascii="Bookman Old Style" w:hAnsi="Bookman Old Style"/>
-          <w:i/>
-          <w:iCs/>
-          <w:sz w:val="22"/>
-          <w:szCs w:val="22"/>
-        </w:rPr>
-        <w:t>Cibubur</w:t>
-      </w:r>
-      <w:proofErr w:type="spellEnd"/>
-      <w:r>
-        <w:rPr>
-          <w:rFonts w:ascii="Bookman Old Style" w:hAnsi="Bookman Old Style"/>
-          <w:i/>
-          <w:iCs/>
-          <w:sz w:val="22"/>
-          <w:szCs w:val="22"/>
-        </w:rPr>
-        <w:t xml:space="preserve"> Country</w:t>
-      </w:r>
-      <w:r>
-        <w:rPr>
-          <w:rFonts w:ascii="Bookman Old Style" w:hAnsi="Bookman Old Style"/>
-          <w:sz w:val="22"/>
-          <w:szCs w:val="22"/>
-        </w:rPr>
-        <w:t xml:space="preserve"> Blok 3, No. 10.</w:t>
-      </w:r>
+          <w:lang w:val="sv-SE"/>
+        </w:rPr>
+      </w:pPr>
     </w:p>
     <w:p>
       <w:pPr>
@@ -541,200 +568,19 @@
           <w:rFonts w:ascii="Bookman Old Style" w:hAnsi="Bookman Old Style"/>
           <w:sz w:val="22"/>
           <w:szCs w:val="22"/>
-        </w:rPr>
-      </w:pPr>
-      <w:r>
-        <w:rPr>
-          <w:rFonts w:ascii="Bookman Old Style" w:hAnsi="Bookman Old Style"/>
-          <w:sz w:val="22"/>
-          <w:szCs w:val="22"/>
-        </w:rPr>
-        <w:tab/>
-      </w:r>
-      <w:r>
-        <w:rPr>
-          <w:rFonts w:ascii="Bookman Old Style" w:hAnsi="Bookman Old Style"/>
-          <w:sz w:val="22"/>
-          <w:szCs w:val="22"/>
-        </w:rPr>
-        <w:tab/>
-      </w:r>
-      <w:r>
-        <w:rPr>
-          <w:rFonts w:ascii="Bookman Old Style" w:hAnsi="Bookman Old Style"/>
-          <w:sz w:val="22"/>
-          <w:szCs w:val="22"/>
-        </w:rPr>
-        <w:tab/>
-        <w:t xml:space="preserve">  </w:t>
-      </w:r>
-      <w:proofErr w:type="spellStart"/>
-      <w:r>
-        <w:rPr>
-          <w:rFonts w:ascii="Bookman Old Style" w:hAnsi="Bookman Old Style"/>
-          <w:sz w:val="22"/>
-          <w:szCs w:val="22"/>
-        </w:rPr>
-        <w:t>Cikeas</w:t>
-      </w:r>
-      <w:proofErr w:type="spellEnd"/>
-      <w:r>
-        <w:rPr>
-          <w:rFonts w:ascii="Bookman Old Style" w:hAnsi="Bookman Old Style"/>
-          <w:sz w:val="22"/>
-          <w:szCs w:val="22"/>
-        </w:rPr>
-        <w:t xml:space="preserve"> </w:t>
-      </w:r>
-      <w:proofErr w:type="spellStart"/>
-      <w:r>
-        <w:rPr>
-          <w:rFonts w:ascii="Bookman Old Style" w:hAnsi="Bookman Old Style"/>
-          <w:sz w:val="22"/>
-          <w:szCs w:val="22"/>
-        </w:rPr>
-        <w:t>Udik</w:t>
-      </w:r>
-      <w:proofErr w:type="spellEnd"/>
-      <w:r>
-        <w:rPr>
-          <w:rFonts w:ascii="Bookman Old Style" w:hAnsi="Bookman Old Style"/>
-          <w:sz w:val="22"/>
-          <w:szCs w:val="22"/>
-        </w:rPr>
-        <w:t xml:space="preserve">, </w:t>
-      </w:r>
-      <w:proofErr w:type="spellStart"/>
-      <w:r>
-        <w:rPr>
-          <w:rFonts w:ascii="Bookman Old Style" w:hAnsi="Bookman Old Style"/>
-          <w:sz w:val="22"/>
-          <w:szCs w:val="22"/>
-        </w:rPr>
-        <w:t>Gn</w:t>
-      </w:r>
-      <w:proofErr w:type="spellEnd"/>
-      <w:r>
-        <w:rPr>
-          <w:rFonts w:ascii="Bookman Old Style" w:hAnsi="Bookman Old Style"/>
-          <w:sz w:val="22"/>
-          <w:szCs w:val="22"/>
-        </w:rPr>
-        <w:t xml:space="preserve"> Putri – Bogor, </w:t>
-      </w:r>
-      <w:proofErr w:type="spellStart"/>
-      <w:r>
-        <w:rPr>
-          <w:rFonts w:ascii="Bookman Old Style" w:hAnsi="Bookman Old Style"/>
-          <w:sz w:val="22"/>
-          <w:szCs w:val="22"/>
-        </w:rPr>
-        <w:t>Jawa</w:t>
-      </w:r>
-      <w:proofErr w:type="spellEnd"/>
-      <w:r>
-        <w:rPr>
-          <w:rFonts w:ascii="Bookman Old Style" w:hAnsi="Bookman Old Style"/>
-          <w:sz w:val="22"/>
-          <w:szCs w:val="22"/>
-        </w:rPr>
-        <w:t xml:space="preserve"> Barat 16966</w:t>
-      </w:r>
-    </w:p>
-    <w:p>
-      <w:pPr>
-        <w:spacing w:line="276" w:lineRule="auto"/>
-        <w:jc w:val="both"/>
-        <w:rPr>
-          <w:rFonts w:ascii="Bookman Old Style" w:hAnsi="Bookman Old Style"/>
-          <w:sz w:val="22"/>
-          <w:szCs w:val="22"/>
-        </w:rPr>
-      </w:pPr>
-    </w:p>
-    <w:p>
-      <w:pPr>
-        <w:spacing w:line="276" w:lineRule="auto"/>
-        <w:jc w:val="both"/>
-        <w:rPr>
-          <w:rFonts w:ascii="Bookman Old Style" w:hAnsi="Bookman Old Style"/>
-          <w:sz w:val="22"/>
-          <w:szCs w:val="22"/>
-        </w:rPr>
-      </w:pPr>
-      <w:r>
-        <w:rPr>
-          <w:rFonts w:ascii="Bookman Old Style" w:eastAsiaTheme="minorHAnsi" w:hAnsi="Bookman Old Style"/>
-          <w:bCs/>
-          <w:iCs/>
+          <w:lang w:val="sv-SE"/>
+        </w:rPr>
+      </w:pPr>
+      <w:r>
+        <w:rPr>
+          <w:rFonts w:ascii="Bookman Old Style" w:eastAsiaTheme="minorHAnsi" w:hAnsi="Bookman Old Style" w:cs="Bookman Old Style"/>
           <w:color w:val="000000"/>
           <w:sz w:val="22"/>
           <w:szCs w:val="22"/>
-          <w:lang w:val="id-ID" w:eastAsia="en-US"/>
-        </w:rPr>
-        <w:t xml:space="preserve">Menugaskan anggota untuk </w:t>
-      </w:r>
-      <w:r>
-        <w:rPr>
-          <w:rFonts w:ascii="Bookman Old Style" w:eastAsiaTheme="minorHAnsi" w:hAnsi="Bookman Old Style"/>
-          <w:b/>
-          <w:i/>
-          <w:color w:val="000000"/>
-          <w:sz w:val="22"/>
-          <w:szCs w:val="22"/>
-          <w:lang w:val="id-ID" w:eastAsia="en-US"/>
-        </w:rPr>
-        <w:t xml:space="preserve">{{ keperluan }} {{ </w:t>
-      </w:r>
-      <w:proofErr w:type="spellStart"/>
-      <w:r>
-        <w:rPr>
-          <w:rFonts w:ascii="Bookman Old Style" w:eastAsiaTheme="minorHAnsi" w:hAnsi="Bookman Old Style"/>
-          <w:b/>
-          <w:i/>
-          <w:color w:val="000000"/>
-          <w:sz w:val="22"/>
-          <w:szCs w:val="22"/>
-          <w:lang w:val="id-ID" w:eastAsia="en-US"/>
-        </w:rPr>
-        <w:t>lokasi_site</w:t>
-      </w:r>
-      <w:proofErr w:type="spellEnd"/>
-      <w:r>
-        <w:rPr>
-          <w:rFonts w:ascii="Bookman Old Style" w:eastAsiaTheme="minorHAnsi" w:hAnsi="Bookman Old Style"/>
-          <w:b/>
-          <w:i/>
-          <w:color w:val="000000"/>
-          <w:sz w:val="22"/>
-          <w:szCs w:val="22"/>
-          <w:lang w:val="id-ID" w:eastAsia="en-US"/>
-        </w:rPr>
-        <w:t xml:space="preserve"> }}</w:t>
-      </w:r>
-      <w:r>
-        <w:rPr>
-          <w:rFonts w:ascii="Bookman Old Style" w:eastAsiaTheme="minorHAnsi" w:hAnsi="Bookman Old Style"/>
-          <w:bCs/>
-          <w:iCs/>
-          <w:color w:val="000000"/>
-          <w:sz w:val="22"/>
-          <w:szCs w:val="22"/>
-          <w:lang w:val="id-ID" w:eastAsia="en-US"/>
-        </w:rPr>
-        <w:t>, atas nama:</w:t>
-      </w:r>
-    </w:p>
-    <w:p>
-      <w:pPr>
-        <w:spacing w:line="276" w:lineRule="auto"/>
-        <w:jc w:val="both"/>
-        <w:rPr>
-          <w:rFonts w:ascii="Bookman Old Style" w:hAnsi="Bookman Old Style"/>
-          <w:sz w:val="22"/>
-          <w:szCs w:val="22"/>
-        </w:rPr>
-      </w:pPr>
+          <w:lang w:val="sv-SE" w:eastAsia="en-ID"/>
+        </w:rPr>
+        <w:t>Memberikan tugas kepada:</w:t>
+      </w:r>
     </w:p>
     <w:p>
       <w:pPr>
@@ -747,13 +593,15 @@
           <w:bCs/>
           <w:sz w:val="22"/>
           <w:szCs w:val="22"/>
-        </w:rPr>
-      </w:pPr>
-      <w:r>
-        <w:rPr>
-          <w:rFonts w:ascii="Bookman Old Style" w:hAnsi="Bookman Old Style"/>
-          <w:sz w:val="22"/>
-          <w:szCs w:val="22"/>
+          <w:lang w:val="sv-SE"/>
+        </w:rPr>
+      </w:pPr>
+      <w:r>
+        <w:rPr>
+          <w:rFonts w:ascii="Bookman Old Style" w:hAnsi="Bookman Old Style"/>
+          <w:sz w:val="22"/>
+          <w:szCs w:val="22"/>
+          <w:lang w:val="sv-SE"/>
         </w:rPr>
         <w:t>Nama</w:t>
       </w:r>
@@ -762,6 +610,7 @@
           <w:rFonts w:ascii="Bookman Old Style" w:hAnsi="Bookman Old Style"/>
           <w:sz w:val="22"/>
           <w:szCs w:val="22"/>
+          <w:lang w:val="sv-SE"/>
         </w:rPr>
         <w:tab/>
       </w:r>
@@ -770,8 +619,26 @@
           <w:rFonts w:ascii="Bookman Old Style" w:hAnsi="Bookman Old Style"/>
           <w:sz w:val="22"/>
           <w:szCs w:val="22"/>
+          <w:lang w:val="sv-SE"/>
         </w:rPr>
         <w:tab/>
+      </w:r>
+      <w:r>
+        <w:rPr>
+          <w:rFonts w:ascii="Bookman Old Style" w:hAnsi="Bookman Old Style"/>
+          <w:sz w:val="22"/>
+          <w:szCs w:val="22"/>
+          <w:lang w:val="sv-SE"/>
+        </w:rPr>
+        <w:tab/>
+      </w:r>
+      <w:r>
+        <w:rPr>
+          <w:rFonts w:ascii="Bookman Old Style" w:hAnsi="Bookman Old Style"/>
+          <w:sz w:val="22"/>
+          <w:szCs w:val="22"/>
+          <w:lang w:val="sv-SE"/>
+        </w:rPr>
         <w:t xml:space="preserve">: </w:t>
       </w:r>
       <w:proofErr w:type="gramStart"/>
@@ -782,6 +649,7 @@
           <w:bCs/>
           <w:sz w:val="22"/>
           <w:szCs w:val="22"/>
+          <w:lang w:val="sv-SE"/>
         </w:rPr>
         <w:t xml:space="preserve">{{ </w:t>
       </w:r>
@@ -793,6 +661,7 @@
           <w:bCs/>
           <w:sz w:val="22"/>
           <w:szCs w:val="22"/>
+          <w:lang w:val="sv-SE"/>
         </w:rPr>
         <w:t>nama</w:t>
       </w:r>
@@ -805,18 +674,9 @@
           <w:bCs/>
           <w:sz w:val="22"/>
           <w:szCs w:val="22"/>
-        </w:rPr>
-        <w:t xml:space="preserve"> }</w:t>
-      </w:r>
-      <w:r>
-        <w:rPr>
-          <w:rFonts w:ascii="Bookman Old Style" w:hAnsi="Bookman Old Style"/>
-          <w:b/>
-          <w:bCs/>
-          <w:sz w:val="22"/>
-          <w:szCs w:val="22"/>
-        </w:rPr>
-        <w:t>}</w:t>
+          <w:lang w:val="sv-SE"/>
+        </w:rPr>
+        <w:t xml:space="preserve"> }}</w:t>
       </w:r>
     </w:p>
     <w:p>
@@ -826,41 +686,50 @@
         <w:jc w:val="both"/>
         <w:rPr>
           <w:rFonts w:ascii="Bookman Old Style" w:hAnsi="Bookman Old Style"/>
-          <w:sz w:val="22"/>
-          <w:szCs w:val="22"/>
-        </w:rPr>
-      </w:pPr>
-      <w:proofErr w:type="spellStart"/>
-      <w:r>
-        <w:rPr>
-          <w:rFonts w:ascii="Bookman Old Style" w:hAnsi="Bookman Old Style"/>
-          <w:sz w:val="22"/>
-          <w:szCs w:val="22"/>
-        </w:rPr>
-        <w:t>Jabatan</w:t>
-      </w:r>
-      <w:proofErr w:type="spellEnd"/>
-      <w:r>
-        <w:rPr>
-          <w:rFonts w:ascii="Bookman Old Style" w:hAnsi="Bookman Old Style"/>
-          <w:sz w:val="22"/>
-          <w:szCs w:val="22"/>
-        </w:rPr>
-        <w:tab/>
-        <w:t xml:space="preserve">: </w:t>
-      </w:r>
-      <w:proofErr w:type="gramStart"/>
-      <w:r>
-        <w:rPr>
-          <w:rFonts w:ascii="Bookman Old Style" w:hAnsi="Bookman Old Style"/>
           <w:i/>
           <w:iCs/>
           <w:sz w:val="22"/>
           <w:szCs w:val="22"/>
-        </w:rPr>
-        <w:t xml:space="preserve">{{ </w:t>
-      </w:r>
-      <w:proofErr w:type="spellStart"/>
+          <w:lang w:val="sv-SE"/>
+        </w:rPr>
+      </w:pPr>
+      <w:r>
+        <w:rPr>
+          <w:rFonts w:ascii="Bookman Old Style" w:hAnsi="Bookman Old Style"/>
+          <w:sz w:val="22"/>
+          <w:szCs w:val="22"/>
+          <w:lang w:val="sv-SE"/>
+        </w:rPr>
+        <w:t>Jabatan</w:t>
+      </w:r>
+      <w:r>
+        <w:rPr>
+          <w:rFonts w:ascii="Bookman Old Style" w:hAnsi="Bookman Old Style"/>
+          <w:sz w:val="22"/>
+          <w:szCs w:val="22"/>
+          <w:lang w:val="sv-SE"/>
+        </w:rPr>
+        <w:tab/>
+      </w:r>
+      <w:r>
+        <w:rPr>
+          <w:rFonts w:ascii="Bookman Old Style" w:hAnsi="Bookman Old Style"/>
+          <w:sz w:val="22"/>
+          <w:szCs w:val="22"/>
+          <w:lang w:val="sv-SE"/>
+        </w:rPr>
+        <w:tab/>
+      </w:r>
+      <w:r>
+        <w:rPr>
+          <w:rFonts w:ascii="Bookman Old Style" w:hAnsi="Bookman Old Style"/>
+          <w:sz w:val="22"/>
+          <w:szCs w:val="22"/>
+          <w:lang w:val="sv-SE"/>
+        </w:rPr>
+        <w:t xml:space="preserve">: </w:t>
+      </w:r>
+      <w:proofErr w:type="gramStart"/>
       <w:r>
         <w:rPr>
           <w:rFonts w:ascii="Bookman Old Style" w:hAnsi="Bookman Old Style"/>
@@ -868,6 +737,19 @@
           <w:iCs/>
           <w:sz w:val="22"/>
           <w:szCs w:val="22"/>
+          <w:lang w:val="sv-SE"/>
+        </w:rPr>
+        <w:t xml:space="preserve">{{ </w:t>
+      </w:r>
+      <w:proofErr w:type="spellStart"/>
+      <w:r>
+        <w:rPr>
+          <w:rFonts w:ascii="Bookman Old Style" w:hAnsi="Bookman Old Style"/>
+          <w:i/>
+          <w:iCs/>
+          <w:sz w:val="22"/>
+          <w:szCs w:val="22"/>
+          <w:lang w:val="sv-SE"/>
         </w:rPr>
         <w:t>jabatan</w:t>
       </w:r>
@@ -880,18 +762,9 @@
           <w:iCs/>
           <w:sz w:val="22"/>
           <w:szCs w:val="22"/>
-        </w:rPr>
-        <w:t xml:space="preserve"> }</w:t>
-      </w:r>
-      <w:r>
-        <w:rPr>
-          <w:rFonts w:ascii="Bookman Old Style" w:hAnsi="Bookman Old Style"/>
-          <w:i/>
-          <w:iCs/>
-          <w:sz w:val="22"/>
-          <w:szCs w:val="22"/>
-        </w:rPr>
-        <w:t>}</w:t>
+          <w:lang w:val="sv-SE"/>
+        </w:rPr>
+        <w:t xml:space="preserve"> }}</w:t>
       </w:r>
     </w:p>
     <w:p>
@@ -903,32 +776,63 @@
           <w:rFonts w:ascii="Bookman Old Style" w:hAnsi="Bookman Old Style"/>
           <w:sz w:val="22"/>
           <w:szCs w:val="22"/>
-        </w:rPr>
-      </w:pPr>
-      <w:r>
-        <w:rPr>
-          <w:rFonts w:ascii="Bookman Old Style" w:hAnsi="Bookman Old Style"/>
-          <w:sz w:val="22"/>
-          <w:szCs w:val="22"/>
-        </w:rPr>
-        <w:t>Perusahaan</w:t>
-      </w:r>
-      <w:r>
-        <w:rPr>
-          <w:rFonts w:ascii="Bookman Old Style" w:hAnsi="Bookman Old Style"/>
-          <w:sz w:val="22"/>
-          <w:szCs w:val="22"/>
+          <w:lang w:val="sv-SE"/>
+        </w:rPr>
+      </w:pPr>
+      <w:r>
+        <w:rPr>
+          <w:rFonts w:ascii="Bookman Old Style" w:hAnsi="Bookman Old Style"/>
+          <w:sz w:val="22"/>
+          <w:szCs w:val="22"/>
+          <w:lang w:val="sv-SE"/>
+        </w:rPr>
+        <w:t>NRP</w:t>
+      </w:r>
+      <w:r>
+        <w:rPr>
+          <w:rFonts w:ascii="Bookman Old Style" w:hAnsi="Bookman Old Style"/>
+          <w:sz w:val="22"/>
+          <w:szCs w:val="22"/>
+          <w:lang w:val="sv-SE"/>
         </w:rPr>
         <w:tab/>
+      </w:r>
+      <w:r>
+        <w:rPr>
+          <w:rFonts w:ascii="Bookman Old Style" w:hAnsi="Bookman Old Style"/>
+          <w:sz w:val="22"/>
+          <w:szCs w:val="22"/>
+          <w:lang w:val="sv-SE"/>
+        </w:rPr>
+        <w:tab/>
+      </w:r>
+      <w:r>
+        <w:rPr>
+          <w:rFonts w:ascii="Bookman Old Style" w:hAnsi="Bookman Old Style"/>
+          <w:sz w:val="22"/>
+          <w:szCs w:val="22"/>
+          <w:lang w:val="sv-SE"/>
+        </w:rPr>
+        <w:tab/>
+      </w:r>
+      <w:r>
+        <w:rPr>
+          <w:rFonts w:ascii="Bookman Old Style" w:hAnsi="Bookman Old Style"/>
+          <w:sz w:val="22"/>
+          <w:szCs w:val="22"/>
+          <w:lang w:val="sv-SE"/>
+        </w:rPr>
         <w:t xml:space="preserve">: </w:t>
       </w:r>
-      <w:r>
-        <w:rPr>
-          <w:rFonts w:ascii="Bookman Old Style" w:hAnsi="Bookman Old Style"/>
-          <w:sz w:val="22"/>
-          <w:szCs w:val="22"/>
-        </w:rPr>
-        <w:t xml:space="preserve">PT </w:t>
+      <w:proofErr w:type="gramStart"/>
+      <w:r>
+        <w:rPr>
+          <w:rFonts w:ascii="Bookman Old Style" w:hAnsi="Bookman Old Style"/>
+          <w:sz w:val="22"/>
+          <w:szCs w:val="22"/>
+          <w:lang w:val="sv-SE"/>
+        </w:rPr>
+        <w:t xml:space="preserve">{{ </w:t>
       </w:r>
       <w:proofErr w:type="spellStart"/>
       <w:r>
@@ -936,35 +840,20 @@
           <w:rFonts w:ascii="Bookman Old Style" w:hAnsi="Bookman Old Style"/>
           <w:sz w:val="22"/>
           <w:szCs w:val="22"/>
-        </w:rPr>
-        <w:t>Orecon</w:t>
+          <w:lang w:val="sv-SE"/>
+        </w:rPr>
+        <w:t>nrp</w:t>
       </w:r>
       <w:proofErr w:type="spellEnd"/>
-      <w:r>
-        <w:rPr>
-          <w:rFonts w:ascii="Bookman Old Style" w:hAnsi="Bookman Old Style"/>
-          <w:sz w:val="22"/>
-          <w:szCs w:val="22"/>
-        </w:rPr>
-        <w:t xml:space="preserve"> </w:t>
-      </w:r>
-      <w:proofErr w:type="spellStart"/>
-      <w:r>
-        <w:rPr>
-          <w:rFonts w:ascii="Bookman Old Style" w:hAnsi="Bookman Old Style"/>
-          <w:sz w:val="22"/>
-          <w:szCs w:val="22"/>
-        </w:rPr>
-        <w:t>Sadanus</w:t>
-      </w:r>
-      <w:proofErr w:type="spellEnd"/>
-      <w:r>
-        <w:rPr>
-          <w:rFonts w:ascii="Bookman Old Style" w:hAnsi="Bookman Old Style"/>
-          <w:sz w:val="22"/>
-          <w:szCs w:val="22"/>
-        </w:rPr>
-        <w:t xml:space="preserve"> Perkasa</w:t>
+      <w:proofErr w:type="gramEnd"/>
+      <w:r>
+        <w:rPr>
+          <w:rFonts w:ascii="Bookman Old Style" w:hAnsi="Bookman Old Style"/>
+          <w:sz w:val="22"/>
+          <w:szCs w:val="22"/>
+          <w:lang w:val="sv-SE"/>
+        </w:rPr>
+        <w:t xml:space="preserve"> }}</w:t>
       </w:r>
     </w:p>
     <w:p>
@@ -976,23 +865,82 @@
           <w:rFonts w:ascii="Bookman Old Style" w:hAnsi="Bookman Old Style"/>
           <w:sz w:val="22"/>
           <w:szCs w:val="22"/>
-        </w:rPr>
-      </w:pPr>
-      <w:proofErr w:type="spellStart"/>
-      <w:r>
-        <w:rPr>
-          <w:rFonts w:ascii="Bookman Old Style" w:hAnsi="Bookman Old Style"/>
-          <w:sz w:val="22"/>
-          <w:szCs w:val="22"/>
+          <w:lang w:val="sv-SE"/>
+        </w:rPr>
+      </w:pPr>
+      <w:r>
+        <w:rPr>
+          <w:rFonts w:ascii="Bookman Old Style" w:hAnsi="Bookman Old Style"/>
+          <w:sz w:val="22"/>
+          <w:szCs w:val="22"/>
+          <w:lang w:val="sv-SE"/>
+        </w:rPr>
+        <w:t>Perusahaan</w:t>
+      </w:r>
+      <w:r>
+        <w:rPr>
+          <w:rFonts w:ascii="Bookman Old Style" w:hAnsi="Bookman Old Style"/>
+          <w:sz w:val="22"/>
+          <w:szCs w:val="22"/>
+          <w:lang w:val="sv-SE"/>
+        </w:rPr>
+        <w:tab/>
+      </w:r>
+      <w:r>
+        <w:rPr>
+          <w:rFonts w:ascii="Bookman Old Style" w:hAnsi="Bookman Old Style"/>
+          <w:sz w:val="22"/>
+          <w:szCs w:val="22"/>
+          <w:lang w:val="sv-SE"/>
+        </w:rPr>
+        <w:tab/>
+      </w:r>
+      <w:r>
+        <w:rPr>
+          <w:rFonts w:ascii="Bookman Old Style" w:hAnsi="Bookman Old Style"/>
+          <w:sz w:val="22"/>
+          <w:szCs w:val="22"/>
+          <w:lang w:val="sv-SE"/>
+        </w:rPr>
+        <w:t>: PT Orecon Sadanus Perkasa</w:t>
+      </w:r>
+    </w:p>
+    <w:p>
+      <w:pPr>
+        <w:spacing w:line="276" w:lineRule="auto"/>
+        <w:ind w:firstLine="720"/>
+        <w:jc w:val="both"/>
+        <w:rPr>
+          <w:rFonts w:ascii="Bookman Old Style" w:hAnsi="Bookman Old Style"/>
+          <w:sz w:val="22"/>
+          <w:szCs w:val="22"/>
+          <w:lang w:val="sv-SE"/>
+        </w:rPr>
+      </w:pPr>
+      <w:r>
+        <w:rPr>
+          <w:rFonts w:ascii="Bookman Old Style" w:hAnsi="Bookman Old Style"/>
+          <w:sz w:val="22"/>
+          <w:szCs w:val="22"/>
+          <w:lang w:val="sv-SE"/>
         </w:rPr>
         <w:t>Tanggal</w:t>
       </w:r>
-      <w:proofErr w:type="spellEnd"/>
-      <w:r>
-        <w:rPr>
-          <w:rFonts w:ascii="Bookman Old Style" w:hAnsi="Bookman Old Style"/>
-          <w:sz w:val="22"/>
-          <w:szCs w:val="22"/>
+      <w:r>
+        <w:rPr>
+          <w:rFonts w:ascii="Bookman Old Style" w:hAnsi="Bookman Old Style"/>
+          <w:sz w:val="22"/>
+          <w:szCs w:val="22"/>
+          <w:lang w:val="sv-SE"/>
+        </w:rPr>
+        <w:t xml:space="preserve"> Berangkat</w:t>
+      </w:r>
+      <w:r>
+        <w:rPr>
+          <w:rFonts w:ascii="Bookman Old Style" w:hAnsi="Bookman Old Style"/>
+          <w:sz w:val="22"/>
+          <w:szCs w:val="22"/>
+          <w:lang w:val="sv-SE"/>
         </w:rPr>
         <w:tab/>
         <w:t xml:space="preserve">: </w:t>
@@ -1003,6 +951,7 @@
           <w:rFonts w:ascii="Bookman Old Style" w:hAnsi="Bookman Old Style"/>
           <w:sz w:val="22"/>
           <w:szCs w:val="22"/>
+          <w:lang w:val="sv-SE"/>
         </w:rPr>
         <w:t xml:space="preserve">{{ </w:t>
       </w:r>
@@ -1012,143 +961,306 @@
           <w:rFonts w:ascii="Bookman Old Style" w:hAnsi="Bookman Old Style"/>
           <w:sz w:val="22"/>
           <w:szCs w:val="22"/>
-        </w:rPr>
-        <w:t>tk</w:t>
+          <w:lang w:val="sv-SE"/>
+        </w:rPr>
+        <w:t>t</w:t>
+      </w:r>
+      <w:r>
+        <w:rPr>
+          <w:rFonts w:ascii="Bookman Old Style" w:hAnsi="Bookman Old Style"/>
+          <w:sz w:val="22"/>
+          <w:szCs w:val="22"/>
+          <w:lang w:val="sv-SE"/>
+        </w:rPr>
+        <w:t>anggal</w:t>
+      </w:r>
+      <w:proofErr w:type="gramEnd"/>
+      <w:r>
+        <w:rPr>
+          <w:rFonts w:ascii="Bookman Old Style" w:hAnsi="Bookman Old Style"/>
+          <w:sz w:val="22"/>
+          <w:szCs w:val="22"/>
+          <w:lang w:val="sv-SE"/>
+        </w:rPr>
+        <w:t>_berangkat</w:t>
+      </w:r>
+      <w:proofErr w:type="spellEnd"/>
+      <w:r>
+        <w:rPr>
+          <w:rFonts w:ascii="Bookman Old Style" w:hAnsi="Bookman Old Style"/>
+          <w:sz w:val="22"/>
+          <w:szCs w:val="22"/>
+          <w:lang w:val="sv-SE"/>
+        </w:rPr>
+        <w:t xml:space="preserve"> }}</w:t>
+      </w:r>
+    </w:p>
+    <w:p>
+      <w:pPr>
+        <w:spacing w:line="276" w:lineRule="auto"/>
+        <w:ind w:firstLine="720"/>
+        <w:jc w:val="both"/>
+        <w:rPr>
+          <w:rFonts w:ascii="Bookman Old Style" w:eastAsiaTheme="minorHAnsi" w:hAnsi="Bookman Old Style"/>
+          <w:b/>
+          <w:bCs/>
+          <w:sz w:val="22"/>
+          <w:szCs w:val="22"/>
+          <w:lang w:eastAsia="en-US"/>
+        </w:rPr>
+      </w:pPr>
+      <w:r>
+        <w:rPr>
+          <w:rFonts w:ascii="Bookman Old Style" w:hAnsi="Bookman Old Style"/>
+          <w:sz w:val="22"/>
+          <w:szCs w:val="22"/>
+        </w:rPr>
+        <w:t>Pro</w:t>
+      </w:r>
+      <w:r>
+        <w:rPr>
+          <w:rFonts w:ascii="Bookman Old Style" w:hAnsi="Bookman Old Style"/>
+          <w:sz w:val="22"/>
+          <w:szCs w:val="22"/>
+        </w:rPr>
+        <w:t>ject</w:t>
+      </w:r>
+      <w:r>
+        <w:rPr>
+          <w:rFonts w:ascii="Bookman Old Style" w:hAnsi="Bookman Old Style"/>
+          <w:sz w:val="22"/>
+          <w:szCs w:val="22"/>
+        </w:rPr>
+        <w:tab/>
+      </w:r>
+      <w:r>
+        <w:rPr>
+          <w:rFonts w:ascii="Bookman Old Style" w:hAnsi="Bookman Old Style"/>
+          <w:sz w:val="22"/>
+          <w:szCs w:val="22"/>
+        </w:rPr>
+        <w:tab/>
+        <w:t xml:space="preserve">: </w:t>
+      </w:r>
+      <w:proofErr w:type="gramStart"/>
+      <w:r>
+        <w:rPr>
+          <w:rFonts w:ascii="Bookman Old Style" w:eastAsiaTheme="minorHAnsi" w:hAnsi="Bookman Old Style"/>
+          <w:b/>
+          <w:bCs/>
+          <w:i/>
+          <w:iCs/>
+          <w:sz w:val="22"/>
+          <w:szCs w:val="22"/>
+          <w:lang w:eastAsia="en-US"/>
+        </w:rPr>
+        <w:t xml:space="preserve">{{ </w:t>
+      </w:r>
+      <w:proofErr w:type="spellStart"/>
+      <w:r>
+        <w:rPr>
+          <w:rFonts w:ascii="Bookman Old Style" w:eastAsiaTheme="minorHAnsi" w:hAnsi="Bookman Old Style"/>
+          <w:b/>
+          <w:bCs/>
+          <w:i/>
+          <w:iCs/>
+          <w:sz w:val="22"/>
+          <w:szCs w:val="22"/>
+          <w:lang w:eastAsia="en-US"/>
+        </w:rPr>
+        <w:t>lokasi</w:t>
+      </w:r>
+      <w:proofErr w:type="gramEnd"/>
+      <w:r>
+        <w:rPr>
+          <w:rFonts w:ascii="Bookman Old Style" w:eastAsiaTheme="minorHAnsi" w:hAnsi="Bookman Old Style"/>
+          <w:b/>
+          <w:bCs/>
+          <w:i/>
+          <w:iCs/>
+          <w:sz w:val="22"/>
+          <w:szCs w:val="22"/>
+          <w:lang w:eastAsia="en-US"/>
+        </w:rPr>
+        <w:t>_site</w:t>
+      </w:r>
+      <w:proofErr w:type="spellEnd"/>
+      <w:r>
+        <w:rPr>
+          <w:rFonts w:ascii="Bookman Old Style" w:eastAsiaTheme="minorHAnsi" w:hAnsi="Bookman Old Style"/>
+          <w:b/>
+          <w:bCs/>
+          <w:i/>
+          <w:iCs/>
+          <w:sz w:val="22"/>
+          <w:szCs w:val="22"/>
+          <w:lang w:eastAsia="en-US"/>
+        </w:rPr>
+        <w:t xml:space="preserve"> }}</w:t>
+      </w:r>
+    </w:p>
+    <w:p>
+      <w:pPr>
+        <w:spacing w:line="276" w:lineRule="auto"/>
+        <w:ind w:left="2880" w:hanging="2160"/>
+        <w:jc w:val="both"/>
+        <w:rPr>
+          <w:rFonts w:ascii="Bookman Old Style" w:eastAsiaTheme="minorHAnsi" w:hAnsi="Bookman Old Style"/>
+          <w:sz w:val="22"/>
+          <w:szCs w:val="22"/>
+          <w:lang w:val="sv-SE" w:eastAsia="en-US"/>
+        </w:rPr>
+      </w:pPr>
+      <w:r>
+        <w:rPr>
+          <w:rFonts w:ascii="Bookman Old Style" w:eastAsiaTheme="minorHAnsi" w:hAnsi="Bookman Old Style"/>
+          <w:sz w:val="22"/>
+          <w:szCs w:val="22"/>
+          <w:lang w:val="sv-SE" w:eastAsia="en-US"/>
+        </w:rPr>
+        <w:t>Keperluan</w:t>
+      </w:r>
+      <w:r>
+        <w:rPr>
+          <w:rFonts w:ascii="Bookman Old Style" w:eastAsiaTheme="minorHAnsi" w:hAnsi="Bookman Old Style"/>
+          <w:sz w:val="22"/>
+          <w:szCs w:val="22"/>
+          <w:lang w:val="sv-SE" w:eastAsia="en-US"/>
+        </w:rPr>
+        <w:tab/>
+      </w:r>
+      <w:r>
+        <w:rPr>
+          <w:rFonts w:ascii="Bookman Old Style" w:eastAsiaTheme="minorHAnsi" w:hAnsi="Bookman Old Style"/>
+          <w:sz w:val="22"/>
+          <w:szCs w:val="22"/>
+          <w:lang w:val="sv-SE" w:eastAsia="en-US"/>
+        </w:rPr>
+        <w:t xml:space="preserve">: </w:t>
+      </w:r>
+      <w:proofErr w:type="gramStart"/>
+      <w:r>
+        <w:rPr>
+          <w:rFonts w:ascii="Bookman Old Style" w:eastAsiaTheme="minorHAnsi" w:hAnsi="Bookman Old Style"/>
+          <w:sz w:val="22"/>
+          <w:szCs w:val="22"/>
+          <w:lang w:val="sv-SE" w:eastAsia="en-US"/>
+        </w:rPr>
+        <w:t xml:space="preserve">{{ </w:t>
+      </w:r>
+      <w:proofErr w:type="spellStart"/>
+      <w:r>
+        <w:rPr>
+          <w:rFonts w:ascii="Bookman Old Style" w:eastAsiaTheme="minorHAnsi" w:hAnsi="Bookman Old Style"/>
+          <w:sz w:val="22"/>
+          <w:szCs w:val="22"/>
+          <w:lang w:val="sv-SE" w:eastAsia="en-US"/>
+        </w:rPr>
+        <w:t>keperluan</w:t>
       </w:r>
       <w:proofErr w:type="spellEnd"/>
       <w:proofErr w:type="gramEnd"/>
       <w:r>
         <w:rPr>
-          <w:rFonts w:ascii="Bookman Old Style" w:hAnsi="Bookman Old Style"/>
-          <w:sz w:val="22"/>
-          <w:szCs w:val="22"/>
+          <w:rFonts w:ascii="Bookman Old Style" w:eastAsiaTheme="minorHAnsi" w:hAnsi="Bookman Old Style"/>
+          <w:sz w:val="22"/>
+          <w:szCs w:val="22"/>
+          <w:lang w:val="sv-SE" w:eastAsia="en-US"/>
         </w:rPr>
         <w:t xml:space="preserve"> }}</w:t>
       </w:r>
     </w:p>
     <w:p>
       <w:pPr>
-        <w:suppressAutoHyphens w:val="0"/>
         <w:spacing w:line="276" w:lineRule="auto"/>
-        <w:ind w:left="1440" w:firstLine="720"/>
+        <w:ind w:left="2880" w:hanging="2160"/>
         <w:jc w:val="both"/>
         <w:rPr>
-          <w:rFonts w:ascii="Bookman Old Style" w:hAnsi="Bookman Old Style"/>
-          <w:sz w:val="22"/>
-          <w:szCs w:val="22"/>
-        </w:rPr>
-      </w:pPr>
-      <w:r>
-        <w:rPr>
-          <w:rFonts w:ascii="Bookman Old Style" w:hAnsi="Bookman Old Style"/>
-          <w:sz w:val="22"/>
-          <w:szCs w:val="22"/>
-        </w:rPr>
-        <w:t>(</w:t>
-      </w:r>
-      <w:proofErr w:type="spellStart"/>
-      <w:r>
-        <w:rPr>
-          <w:rFonts w:ascii="Bookman Old Style" w:hAnsi="Bookman Old Style"/>
-          <w:sz w:val="22"/>
-          <w:szCs w:val="22"/>
-        </w:rPr>
-        <w:t>dapat</w:t>
-      </w:r>
-      <w:proofErr w:type="spellEnd"/>
-      <w:r>
-        <w:rPr>
-          <w:rFonts w:ascii="Bookman Old Style" w:hAnsi="Bookman Old Style"/>
-          <w:sz w:val="22"/>
-          <w:szCs w:val="22"/>
-        </w:rPr>
-        <w:t xml:space="preserve"> di </w:t>
-      </w:r>
-      <w:r>
-        <w:rPr>
-          <w:rFonts w:ascii="Bookman Old Style" w:hAnsi="Bookman Old Style"/>
+          <w:rFonts w:ascii="Bookman Old Style" w:eastAsiaTheme="minorHAnsi" w:hAnsi="Bookman Old Style"/>
+          <w:sz w:val="22"/>
+          <w:szCs w:val="22"/>
+          <w:lang w:val="sv-SE" w:eastAsia="en-US"/>
+        </w:rPr>
+      </w:pPr>
+      <w:r>
+        <w:rPr>
+          <w:rFonts w:ascii="Bookman Old Style" w:eastAsiaTheme="minorHAnsi" w:hAnsi="Bookman Old Style"/>
+          <w:sz w:val="22"/>
+          <w:szCs w:val="22"/>
+          <w:lang w:val="sv-SE" w:eastAsia="en-US"/>
+        </w:rPr>
+        <w:t>Tanggal Kembali</w:t>
+      </w:r>
+      <w:r>
+        <w:rPr>
+          <w:rFonts w:ascii="Bookman Old Style" w:eastAsiaTheme="minorHAnsi" w:hAnsi="Bookman Old Style"/>
+          <w:sz w:val="22"/>
+          <w:szCs w:val="22"/>
+          <w:lang w:val="sv-SE" w:eastAsia="en-US"/>
+        </w:rPr>
+        <w:tab/>
+        <w:t xml:space="preserve">: </w:t>
+      </w:r>
+      <w:r>
+        <w:rPr>
+          <w:rFonts w:ascii="Bookman Old Style" w:eastAsiaTheme="minorHAnsi" w:hAnsi="Bookman Old Style"/>
+          <w:sz w:val="22"/>
+          <w:szCs w:val="22"/>
+          <w:lang w:val="sv-SE" w:eastAsia="en-US"/>
+        </w:rPr>
+        <w:t>{{ t</w:t>
+      </w:r>
+      <w:r>
+        <w:rPr>
+          <w:rFonts w:ascii="Bookman Old Style" w:eastAsiaTheme="minorHAnsi" w:hAnsi="Bookman Old Style"/>
+          <w:sz w:val="22"/>
+          <w:szCs w:val="22"/>
+          <w:lang w:val="sv-SE" w:eastAsia="en-US"/>
+        </w:rPr>
+        <w:t>anggal_pulang</w:t>
+      </w:r>
+      <w:r>
+        <w:rPr>
+          <w:rFonts w:ascii="Bookman Old Style" w:eastAsiaTheme="minorHAnsi" w:hAnsi="Bookman Old Style"/>
+          <w:sz w:val="22"/>
+          <w:szCs w:val="22"/>
+          <w:lang w:val="sv-SE" w:eastAsia="en-US"/>
+        </w:rPr>
+        <w:t xml:space="preserve"> }}</w:t>
+      </w:r>
+    </w:p>
+    <w:p>
+      <w:pPr>
+        <w:spacing w:line="276" w:lineRule="auto"/>
+        <w:ind w:left="2880" w:hanging="2160"/>
+        <w:jc w:val="both"/>
+        <w:rPr>
+          <w:rFonts w:ascii="Bookman Old Style" w:hAnsi="Bookman Old Style"/>
+          <w:sz w:val="22"/>
+          <w:szCs w:val="22"/>
+          <w:lang w:val="sv-SE"/>
+        </w:rPr>
+      </w:pPr>
+      <w:r>
+        <w:rPr>
+          <w:rFonts w:ascii="Bookman Old Style" w:eastAsiaTheme="minorHAnsi" w:hAnsi="Bookman Old Style"/>
           <w:i/>
           <w:iCs/>
           <w:sz w:val="22"/>
           <w:szCs w:val="22"/>
-        </w:rPr>
-        <w:t>extend</w:t>
-      </w:r>
-      <w:r>
-        <w:rPr>
-          <w:rFonts w:ascii="Bookman Old Style" w:hAnsi="Bookman Old Style"/>
-          <w:sz w:val="22"/>
-          <w:szCs w:val="22"/>
+          <w:lang w:val="sv-SE" w:eastAsia="en-US"/>
+        </w:rPr>
+        <w:tab/>
+      </w:r>
+      <w:r>
+        <w:rPr>
+          <w:rFonts w:ascii="Bookman Old Style" w:eastAsiaTheme="minorHAnsi" w:hAnsi="Bookman Old Style"/>
+          <w:sz w:val="22"/>
+          <w:szCs w:val="22"/>
+          <w:lang w:val="sv-SE" w:eastAsia="en-US"/>
         </w:rPr>
         <w:t xml:space="preserve"> </w:t>
       </w:r>
-      <w:proofErr w:type="spellStart"/>
-      <w:r>
-        <w:rPr>
-          <w:rFonts w:ascii="Bookman Old Style" w:hAnsi="Bookman Old Style"/>
-          <w:sz w:val="22"/>
-          <w:szCs w:val="22"/>
-        </w:rPr>
-        <w:t>sesuai</w:t>
-      </w:r>
-      <w:proofErr w:type="spellEnd"/>
-      <w:r>
-        <w:rPr>
-          <w:rFonts w:ascii="Bookman Old Style" w:hAnsi="Bookman Old Style"/>
-          <w:sz w:val="22"/>
-          <w:szCs w:val="22"/>
-        </w:rPr>
-        <w:t xml:space="preserve"> </w:t>
-      </w:r>
-      <w:proofErr w:type="spellStart"/>
-      <w:r>
-        <w:rPr>
-          <w:rFonts w:ascii="Bookman Old Style" w:hAnsi="Bookman Old Style"/>
-          <w:sz w:val="22"/>
-          <w:szCs w:val="22"/>
-        </w:rPr>
-        <w:t>kebutuhan</w:t>
-      </w:r>
-      <w:proofErr w:type="spellEnd"/>
-      <w:r>
-        <w:rPr>
-          <w:rFonts w:ascii="Bookman Old Style" w:hAnsi="Bookman Old Style"/>
-          <w:sz w:val="22"/>
-          <w:szCs w:val="22"/>
-        </w:rPr>
-        <w:t xml:space="preserve"> </w:t>
-      </w:r>
-      <w:proofErr w:type="spellStart"/>
-      <w:r>
-        <w:rPr>
-          <w:rFonts w:ascii="Bookman Old Style" w:hAnsi="Bookman Old Style"/>
-          <w:sz w:val="22"/>
-          <w:szCs w:val="22"/>
-        </w:rPr>
-        <w:t>perusahaan</w:t>
-      </w:r>
-      <w:proofErr w:type="spellEnd"/>
-      <w:r>
-        <w:rPr>
-          <w:rFonts w:ascii="Bookman Old Style" w:hAnsi="Bookman Old Style"/>
-          <w:sz w:val="22"/>
-          <w:szCs w:val="22"/>
-        </w:rPr>
-        <w:t>)</w:t>
-      </w:r>
-    </w:p>
-    <w:p>
-      <w:pPr>
-        <w:suppressAutoHyphens w:val="0"/>
-        <w:spacing w:line="276" w:lineRule="auto"/>
-        <w:ind w:left="1440" w:firstLine="720"/>
-        <w:jc w:val="both"/>
-        <w:rPr>
-          <w:rFonts w:ascii="Bookman Old Style" w:hAnsi="Bookman Old Style"/>
-          <w:sz w:val="22"/>
-          <w:szCs w:val="22"/>
-        </w:rPr>
-      </w:pPr>
     </w:p>
     <w:p>
       <w:pPr>
@@ -1194,15 +1306,15 @@
           <w:rFonts w:ascii="Bookman Old Style" w:eastAsiaTheme="minorHAnsi" w:hAnsi="Bookman Old Style"/>
           <w:sz w:val="22"/>
           <w:szCs w:val="22"/>
-          <w:lang w:eastAsia="en-US"/>
-        </w:rPr>
-      </w:pPr>
-      <w:r>
-        <w:rPr>
-          <w:rFonts w:ascii="Bookman Old Style" w:eastAsiaTheme="minorHAnsi" w:hAnsi="Bookman Old Style"/>
-          <w:sz w:val="22"/>
-          <w:szCs w:val="22"/>
-          <w:lang w:eastAsia="en-US"/>
+          <w:lang w:val="sv-SE" w:eastAsia="en-US"/>
+        </w:rPr>
+      </w:pPr>
+      <w:r>
+        <w:rPr>
+          <w:rFonts w:ascii="Bookman Old Style" w:eastAsiaTheme="minorHAnsi" w:hAnsi="Bookman Old Style"/>
+          <w:sz w:val="22"/>
+          <w:szCs w:val="22"/>
+          <w:lang w:val="sv-SE" w:eastAsia="en-US"/>
         </w:rPr>
         <w:t>Bogor</w:t>
       </w:r>
@@ -1211,7 +1323,7 @@
           <w:rFonts w:ascii="Bookman Old Style" w:eastAsiaTheme="minorHAnsi" w:hAnsi="Bookman Old Style"/>
           <w:sz w:val="22"/>
           <w:szCs w:val="22"/>
-          <w:lang w:eastAsia="en-US"/>
+          <w:lang w:val="sv-SE" w:eastAsia="en-US"/>
         </w:rPr>
         <w:t xml:space="preserve">, </w:t>
       </w:r>
@@ -1221,7 +1333,7 @@
           <w:rFonts w:ascii="Bookman Old Style" w:eastAsiaTheme="minorHAnsi" w:hAnsi="Bookman Old Style"/>
           <w:sz w:val="22"/>
           <w:szCs w:val="22"/>
-          <w:lang w:eastAsia="en-US"/>
+          <w:lang w:val="sv-SE" w:eastAsia="en-US"/>
         </w:rPr>
         <w:t xml:space="preserve">{{ </w:t>
       </w:r>
@@ -1231,7 +1343,7 @@
           <w:rFonts w:ascii="Bookman Old Style" w:eastAsiaTheme="minorHAnsi" w:hAnsi="Bookman Old Style"/>
           <w:sz w:val="22"/>
           <w:szCs w:val="22"/>
-          <w:lang w:eastAsia="en-US"/>
+          <w:lang w:val="sv-SE" w:eastAsia="en-US"/>
         </w:rPr>
         <w:t>tanggal</w:t>
       </w:r>
@@ -1242,7 +1354,7 @@
           <w:rFonts w:ascii="Bookman Old Style" w:eastAsiaTheme="minorHAnsi" w:hAnsi="Bookman Old Style"/>
           <w:sz w:val="22"/>
           <w:szCs w:val="22"/>
-          <w:lang w:eastAsia="en-US"/>
+          <w:lang w:val="sv-SE" w:eastAsia="en-US"/>
         </w:rPr>
         <w:t xml:space="preserve"> }}</w:t>
       </w:r>
@@ -1256,28 +1368,17 @@
           <w:rFonts w:ascii="Bookman Old Style" w:eastAsiaTheme="minorHAnsi" w:hAnsi="Bookman Old Style"/>
           <w:sz w:val="22"/>
           <w:szCs w:val="22"/>
-          <w:lang w:eastAsia="en-US"/>
-        </w:rPr>
-      </w:pPr>
-      <w:proofErr w:type="spellStart"/>
-      <w:r>
-        <w:rPr>
-          <w:rFonts w:ascii="Bookman Old Style" w:eastAsiaTheme="minorHAnsi" w:hAnsi="Bookman Old Style"/>
-          <w:sz w:val="22"/>
-          <w:szCs w:val="22"/>
-          <w:lang w:eastAsia="en-US"/>
-        </w:rPr>
-        <w:t>Menyetujui</w:t>
-      </w:r>
-      <w:proofErr w:type="spellEnd"/>
-      <w:r>
-        <w:rPr>
-          <w:rFonts w:ascii="Bookman Old Style" w:eastAsiaTheme="minorHAnsi" w:hAnsi="Bookman Old Style"/>
-          <w:sz w:val="22"/>
-          <w:szCs w:val="22"/>
-          <w:lang w:eastAsia="en-US"/>
-        </w:rPr>
-        <w:t xml:space="preserve">, </w:t>
+          <w:lang w:val="sv-SE" w:eastAsia="en-US"/>
+        </w:rPr>
+      </w:pPr>
+      <w:r>
+        <w:rPr>
+          <w:rFonts w:ascii="Bookman Old Style" w:eastAsiaTheme="minorHAnsi" w:hAnsi="Bookman Old Style"/>
+          <w:sz w:val="22"/>
+          <w:szCs w:val="22"/>
+          <w:lang w:val="sv-SE" w:eastAsia="en-US"/>
+        </w:rPr>
+        <w:t xml:space="preserve">Menyetujui, </w:t>
       </w:r>
     </w:p>
     <w:p>
@@ -1291,7 +1392,7 @@
           <w:bCs/>
           <w:sz w:val="22"/>
           <w:szCs w:val="22"/>
-          <w:lang w:eastAsia="en-US"/>
+          <w:lang w:val="sv-SE" w:eastAsia="en-US"/>
         </w:rPr>
       </w:pPr>
       <w:r>
@@ -1301,57 +1402,9 @@
           <w:bCs/>
           <w:sz w:val="22"/>
           <w:szCs w:val="22"/>
-          <w:lang w:eastAsia="en-US"/>
-        </w:rPr>
-        <w:t xml:space="preserve">PT. </w:t>
-      </w:r>
-      <w:proofErr w:type="spellStart"/>
-      <w:r>
-        <w:rPr>
-          <w:rFonts w:ascii="Bookman Old Style" w:eastAsiaTheme="minorHAnsi" w:hAnsi="Bookman Old Style"/>
-          <w:b/>
-          <w:bCs/>
-          <w:sz w:val="22"/>
-          <w:szCs w:val="22"/>
-          <w:lang w:eastAsia="en-US"/>
-        </w:rPr>
-        <w:t>Orecon</w:t>
-      </w:r>
-      <w:proofErr w:type="spellEnd"/>
-      <w:r>
-        <w:rPr>
-          <w:rFonts w:ascii="Bookman Old Style" w:eastAsiaTheme="minorHAnsi" w:hAnsi="Bookman Old Style"/>
-          <w:b/>
-          <w:bCs/>
-          <w:sz w:val="22"/>
-          <w:szCs w:val="22"/>
-          <w:lang w:eastAsia="en-US"/>
-        </w:rPr>
-        <w:t xml:space="preserve"> </w:t>
-      </w:r>
-      <w:proofErr w:type="spellStart"/>
-      <w:r>
-        <w:rPr>
-          <w:rFonts w:ascii="Bookman Old Style" w:eastAsiaTheme="minorHAnsi" w:hAnsi="Bookman Old Style"/>
-          <w:b/>
-          <w:bCs/>
-          <w:sz w:val="22"/>
-          <w:szCs w:val="22"/>
-          <w:lang w:eastAsia="en-US"/>
-        </w:rPr>
-        <w:t>Sadanus</w:t>
-      </w:r>
-      <w:proofErr w:type="spellEnd"/>
-      <w:r>
-        <w:rPr>
-          <w:rFonts w:ascii="Bookman Old Style" w:eastAsiaTheme="minorHAnsi" w:hAnsi="Bookman Old Style"/>
-          <w:b/>
-          <w:bCs/>
-          <w:sz w:val="22"/>
-          <w:szCs w:val="22"/>
-          <w:lang w:eastAsia="en-US"/>
-        </w:rPr>
-        <w:t xml:space="preserve"> Perkasa</w:t>
+          <w:lang w:val="sv-SE" w:eastAsia="en-US"/>
+        </w:rPr>
+        <w:t>PT. Orecon Sadanus Perkasa</w:t>
       </w:r>
     </w:p>
     <w:p>
@@ -1364,9 +1417,19 @@
           <w:color w:val="FFFFFF" w:themeColor="background1"/>
           <w:sz w:val="22"/>
           <w:szCs w:val="22"/>
-          <w:lang w:eastAsia="en-US"/>
-        </w:rPr>
-      </w:pPr>
+          <w:lang w:val="sv-SE" w:eastAsia="en-US"/>
+        </w:rPr>
+      </w:pPr>
+      <w:r>
+        <w:rPr>
+          <w:rFonts w:ascii="Bookman Old Style" w:eastAsiaTheme="minorHAnsi" w:hAnsi="Bookman Old Style"/>
+          <w:color w:val="FFFFFF" w:themeColor="background1"/>
+          <w:sz w:val="22"/>
+          <w:szCs w:val="22"/>
+          <w:lang w:val="sv-SE" w:eastAsia="en-US"/>
+        </w:rPr>
+        <w:t>${ttd}</w:t>
+      </w:r>
     </w:p>
     <w:p>
       <w:pPr>
@@ -1378,7 +1441,7 @@
           <w:color w:val="FFFFFF" w:themeColor="background1"/>
           <w:sz w:val="22"/>
           <w:szCs w:val="22"/>
-          <w:lang w:eastAsia="en-US"/>
+          <w:lang w:val="sv-SE" w:eastAsia="en-US"/>
         </w:rPr>
       </w:pPr>
     </w:p>
@@ -1389,66 +1452,12 @@
         <w:jc w:val="both"/>
         <w:rPr>
           <w:rFonts w:ascii="Bookman Old Style" w:eastAsiaTheme="minorHAnsi" w:hAnsi="Bookman Old Style"/>
-          <w:b/>
-          <w:bCs/>
-          <w:sz w:val="22"/>
-          <w:szCs w:val="22"/>
-          <w:u w:val="single"/>
-          <w:lang w:eastAsia="en-US"/>
-        </w:rPr>
-      </w:pPr>
-      <w:r>
-        <w:rPr>
-          <w:rFonts w:ascii="Bookman Old Style" w:eastAsiaTheme="minorHAnsi" w:hAnsi="Bookman Old Style"/>
-          <w:b/>
-          <w:bCs/>
-          <w:sz w:val="22"/>
-          <w:szCs w:val="22"/>
-          <w:u w:val="single"/>
-          <w:lang w:eastAsia="en-US"/>
-        </w:rPr>
-        <w:t>M.K. Wi</w:t>
-      </w:r>
-      <w:proofErr w:type="spellStart"/>
-      <w:r>
-        <w:rPr>
-          <w:rFonts w:ascii="Bookman Old Style" w:eastAsiaTheme="minorHAnsi" w:hAnsi="Bookman Old Style"/>
-          <w:b/>
-          <w:bCs/>
-          <w:sz w:val="22"/>
-          <w:szCs w:val="22"/>
-          <w:u w:val="single"/>
-          <w:lang w:eastAsia="en-US"/>
-        </w:rPr>
-        <w:t>dhi</w:t>
-      </w:r>
-      <w:proofErr w:type="spellEnd"/>
-      <w:r>
-        <w:rPr>
-          <w:rFonts w:ascii="Bookman Old Style" w:eastAsiaTheme="minorHAnsi" w:hAnsi="Bookman Old Style"/>
-          <w:b/>
-          <w:bCs/>
-          <w:sz w:val="22"/>
-          <w:szCs w:val="22"/>
-          <w:u w:val="single"/>
-          <w:lang w:eastAsia="en-US"/>
-        </w:rPr>
-        <w:t xml:space="preserve"> </w:t>
-      </w:r>
-      <w:proofErr w:type="spellStart"/>
-      <w:r>
-        <w:rPr>
-          <w:rFonts w:ascii="Bookman Old Style" w:eastAsiaTheme="minorHAnsi" w:hAnsi="Bookman Old Style"/>
-          <w:b/>
-          <w:bCs/>
-          <w:sz w:val="22"/>
-          <w:szCs w:val="22"/>
-          <w:u w:val="single"/>
-          <w:lang w:eastAsia="en-US"/>
-        </w:rPr>
-        <w:t>Wijayanto</w:t>
-      </w:r>
-      <w:proofErr w:type="spellEnd"/>
+          <w:color w:val="FFFFFF" w:themeColor="background1"/>
+          <w:sz w:val="22"/>
+          <w:szCs w:val="22"/>
+          <w:lang w:val="sv-SE" w:eastAsia="en-US"/>
+        </w:rPr>
+      </w:pPr>
     </w:p>
     <w:p>
       <w:pPr>
@@ -1457,21 +1466,89 @@
         <w:jc w:val="both"/>
         <w:rPr>
           <w:rFonts w:ascii="Bookman Old Style" w:eastAsiaTheme="minorHAnsi" w:hAnsi="Bookman Old Style"/>
-          <w:sz w:val="22"/>
-          <w:szCs w:val="22"/>
+          <w:b/>
+          <w:bCs/>
+          <w:sz w:val="22"/>
+          <w:szCs w:val="22"/>
+          <w:u w:val="single"/>
           <w:lang w:eastAsia="en-US"/>
         </w:rPr>
       </w:pPr>
       <w:r>
         <w:rPr>
           <w:rFonts w:ascii="Bookman Old Style" w:eastAsiaTheme="minorHAnsi" w:hAnsi="Bookman Old Style"/>
+          <w:b/>
+          <w:bCs/>
+          <w:sz w:val="22"/>
+          <w:szCs w:val="22"/>
+          <w:u w:val="single"/>
+          <w:lang w:eastAsia="en-US"/>
+        </w:rPr>
+        <w:t xml:space="preserve">M.K. </w:t>
+      </w:r>
+      <w:proofErr w:type="spellStart"/>
+      <w:r>
+        <w:rPr>
+          <w:rFonts w:ascii="Bookman Old Style" w:eastAsiaTheme="minorHAnsi" w:hAnsi="Bookman Old Style"/>
+          <w:b/>
+          <w:bCs/>
+          <w:sz w:val="22"/>
+          <w:szCs w:val="22"/>
+          <w:u w:val="single"/>
+          <w:lang w:eastAsia="en-US"/>
+        </w:rPr>
+        <w:t>Widhi</w:t>
+      </w:r>
+      <w:proofErr w:type="spellEnd"/>
+      <w:r>
+        <w:rPr>
+          <w:rFonts w:ascii="Bookman Old Style" w:eastAsiaTheme="minorHAnsi" w:hAnsi="Bookman Old Style"/>
+          <w:b/>
+          <w:bCs/>
+          <w:sz w:val="22"/>
+          <w:szCs w:val="22"/>
+          <w:u w:val="single"/>
+          <w:lang w:eastAsia="en-US"/>
+        </w:rPr>
+        <w:t xml:space="preserve"> </w:t>
+      </w:r>
+      <w:proofErr w:type="spellStart"/>
+      <w:r>
+        <w:rPr>
+          <w:rFonts w:ascii="Bookman Old Style" w:eastAsiaTheme="minorHAnsi" w:hAnsi="Bookman Old Style"/>
+          <w:b/>
+          <w:bCs/>
+          <w:sz w:val="22"/>
+          <w:szCs w:val="22"/>
+          <w:u w:val="single"/>
+          <w:lang w:eastAsia="en-US"/>
+        </w:rPr>
+        <w:t>Wijayanto</w:t>
+      </w:r>
+      <w:proofErr w:type="spellEnd"/>
+    </w:p>
+    <w:p>
+      <w:pPr>
+        <w:suppressAutoHyphens w:val="0"/>
+        <w:spacing w:after="160" w:line="276" w:lineRule="auto"/>
+        <w:jc w:val="both"/>
+        <w:rPr>
+          <w:rFonts w:ascii="Bookman Old Style" w:eastAsiaTheme="minorHAnsi" w:hAnsi="Bookman Old Style"/>
+          <w:sz w:val="22"/>
+          <w:szCs w:val="22"/>
+          <w:lang w:eastAsia="en-US"/>
+        </w:rPr>
+      </w:pPr>
+      <w:r>
+        <w:rPr>
+          <w:rFonts w:ascii="Bookman Old Style" w:eastAsiaTheme="minorHAnsi" w:hAnsi="Bookman Old Style"/>
           <w:noProof/>
           <w:sz w:val="22"/>
           <w:szCs w:val="22"/>
           <w:lang w:eastAsia="en-US"/>
         </w:rPr>
         <w:drawing>
-          <wp:anchor distT="0" distB="0" distL="114300" distR="114300" simplePos="0" relativeHeight="251656704" behindDoc="0" locked="0" layoutInCell="1" allowOverlap="1" wp14:anchorId="02928FBC" wp14:editId="4163B603">
+          <wp:anchor distT="0" distB="0" distL="114300" distR="114300" simplePos="0" relativeHeight="251657216" behindDoc="0" locked="0" layoutInCell="1" allowOverlap="1" wp14:anchorId="02928FBC" wp14:editId="7FB44B84">
             <wp:simplePos x="0" y="0"/>
             <wp:positionH relativeFrom="column">
               <wp:posOffset>-4393777</wp:posOffset>
@@ -1649,8 +1726,8 @@
         <w:tblLook w:val="04A0" w:firstRow="1" w:lastRow="0" w:firstColumn="1" w:lastColumn="0" w:noHBand="0" w:noVBand="1"/>
       </w:tblPr>
       <w:tblGrid>
-        <w:gridCol w:w="5040"/>
-        <w:gridCol w:w="5040"/>
+        <w:gridCol w:w="4926"/>
+        <w:gridCol w:w="4938"/>
       </w:tblGrid>
       <w:tr>
         <w:tc>
@@ -1661,55 +1738,89 @@
             <w:pPr>
               <w:rPr>
                 <w:rFonts w:ascii="Bookman Old Style" w:eastAsiaTheme="minorHAnsi" w:hAnsi="Bookman Old Style"/>
-                <w:color w:val="000000" w:themeColor="text1"/>
+                <w:color w:val="FFFFFF" w:themeColor="background1"/>
                 <w:sz w:val="22"/>
                 <w:szCs w:val="22"/>
                 <w:lang w:eastAsia="en-US"/>
               </w:rPr>
             </w:pPr>
-            <w:proofErr w:type="gramStart"/>
-            <w:r>
+          </w:p>
+        </w:tc>
+        <w:tc>
+          <w:tcPr>
+            <w:tcW w:w="5040" w:type="dxa"/>
+          </w:tcPr>
+          <w:p>
+            <w:pPr>
               <w:rPr>
                 <w:rFonts w:ascii="Bookman Old Style" w:eastAsiaTheme="minorHAnsi" w:hAnsi="Bookman Old Style"/>
-                <w:color w:val="000000" w:themeColor="text1"/>
+                <w:color w:val="FFFFFF" w:themeColor="background1"/>
                 <w:sz w:val="22"/>
                 <w:szCs w:val="22"/>
                 <w:lang w:eastAsia="en-US"/>
               </w:rPr>
-              <w:t xml:space="preserve">{{ </w:t>
-            </w:r>
-            <w:proofErr w:type="spellStart"/>
-            <w:r>
+            </w:pPr>
+          </w:p>
+        </w:tc>
+      </w:tr>
+      <w:tr>
+        <w:tc>
+          <w:tcPr>
+            <w:tcW w:w="5040" w:type="dxa"/>
+          </w:tcPr>
+          <w:p>
+            <w:pPr>
               <w:rPr>
                 <w:rFonts w:ascii="Bookman Old Style" w:eastAsiaTheme="minorHAnsi" w:hAnsi="Bookman Old Style"/>
-                <w:color w:val="000000" w:themeColor="text1"/>
+                <w:color w:val="FFFFFF" w:themeColor="background1"/>
                 <w:sz w:val="22"/>
                 <w:szCs w:val="22"/>
                 <w:lang w:eastAsia="en-US"/>
               </w:rPr>
-              <w:t>foto</w:t>
-            </w:r>
-            <w:proofErr w:type="gramEnd"/>
-            <w:r>
+            </w:pPr>
+          </w:p>
+        </w:tc>
+        <w:tc>
+          <w:tcPr>
+            <w:tcW w:w="5040" w:type="dxa"/>
+          </w:tcPr>
+          <w:p>
+            <w:pPr>
               <w:rPr>
                 <w:rFonts w:ascii="Bookman Old Style" w:eastAsiaTheme="minorHAnsi" w:hAnsi="Bookman Old Style"/>
-                <w:color w:val="000000" w:themeColor="text1"/>
+                <w:color w:val="FFFFFF" w:themeColor="background1"/>
                 <w:sz w:val="22"/>
                 <w:szCs w:val="22"/>
                 <w:lang w:eastAsia="en-US"/>
               </w:rPr>
-              <w:t>_ktp</w:t>
-            </w:r>
-            <w:proofErr w:type="spellEnd"/>
-            <w:r>
+            </w:pPr>
+          </w:p>
+        </w:tc>
+      </w:tr>
+      <w:tr>
+        <w:tc>
+          <w:tcPr>
+            <w:tcW w:w="5040" w:type="dxa"/>
+          </w:tcPr>
+          <w:p>
+            <w:pPr>
               <w:rPr>
                 <w:rFonts w:ascii="Bookman Old Style" w:eastAsiaTheme="minorHAnsi" w:hAnsi="Bookman Old Style"/>
-                <w:color w:val="000000" w:themeColor="text1"/>
+                <w:color w:val="FFFFFF" w:themeColor="background1"/>
                 <w:sz w:val="22"/>
                 <w:szCs w:val="22"/>
                 <w:lang w:eastAsia="en-US"/>
               </w:rPr>
-              <w:t xml:space="preserve"> }}</w:t>
+            </w:pPr>
+            <w:r>
+              <w:rPr>
+                <w:rFonts w:ascii="Bookman Old Style" w:eastAsiaTheme="minorHAnsi" w:hAnsi="Bookman Old Style"/>
+                <w:color w:val="FFFFFF" w:themeColor="background1"/>
+                <w:sz w:val="22"/>
+                <w:szCs w:val="22"/>
+                <w:lang w:eastAsia="en-US"/>
+              </w:rPr>
+              <w:t>${col_foto_ktp3}</w:t>
             </w:r>
           </w:p>
         </w:tc>
@@ -1721,55 +1832,313 @@
             <w:pPr>
               <w:rPr>
                 <w:rFonts w:ascii="Bookman Old Style" w:eastAsiaTheme="minorHAnsi" w:hAnsi="Bookman Old Style"/>
-                <w:color w:val="000000" w:themeColor="text1"/>
+                <w:color w:val="FFFFFF" w:themeColor="background1"/>
                 <w:sz w:val="22"/>
                 <w:szCs w:val="22"/>
                 <w:lang w:eastAsia="en-US"/>
               </w:rPr>
             </w:pPr>
-            <w:proofErr w:type="gramStart"/>
             <w:r>
               <w:rPr>
                 <w:rFonts w:ascii="Bookman Old Style" w:eastAsiaTheme="minorHAnsi" w:hAnsi="Bookman Old Style"/>
-                <w:color w:val="000000" w:themeColor="text1"/>
+                <w:color w:val="FFFFFF" w:themeColor="background1"/>
                 <w:sz w:val="22"/>
                 <w:szCs w:val="22"/>
                 <w:lang w:eastAsia="en-US"/>
               </w:rPr>
-              <w:t xml:space="preserve">{{ </w:t>
+              <w:t>${col_foto_vaksin3}</w:t>
             </w:r>
-            <w:proofErr w:type="spellStart"/>
-            <w:r>
+          </w:p>
+        </w:tc>
+      </w:tr>
+      <w:tr>
+        <w:tc>
+          <w:tcPr>
+            <w:tcW w:w="5040" w:type="dxa"/>
+          </w:tcPr>
+          <w:p>
+            <w:pPr>
               <w:rPr>
                 <w:rFonts w:ascii="Bookman Old Style" w:eastAsiaTheme="minorHAnsi" w:hAnsi="Bookman Old Style"/>
-                <w:color w:val="000000" w:themeColor="text1"/>
+                <w:color w:val="FFFFFF" w:themeColor="background1"/>
                 <w:sz w:val="22"/>
                 <w:szCs w:val="22"/>
                 <w:lang w:eastAsia="en-US"/>
               </w:rPr>
-              <w:t>foto</w:t>
-            </w:r>
-            <w:proofErr w:type="gramEnd"/>
+            </w:pPr>
             <w:r>
               <w:rPr>
                 <w:rFonts w:ascii="Bookman Old Style" w:eastAsiaTheme="minorHAnsi" w:hAnsi="Bookman Old Style"/>
-                <w:color w:val="000000" w:themeColor="text1"/>
+                <w:color w:val="FFFFFF" w:themeColor="background1"/>
                 <w:sz w:val="22"/>
                 <w:szCs w:val="22"/>
                 <w:lang w:eastAsia="en-US"/>
               </w:rPr>
-              <w:t>_vaksin</w:t>
+              <w:t>${col_foto_ktp4}</w:t>
             </w:r>
-            <w:proofErr w:type="spellEnd"/>
-            <w:r>
+          </w:p>
+        </w:tc>
+        <w:tc>
+          <w:tcPr>
+            <w:tcW w:w="5040" w:type="dxa"/>
+          </w:tcPr>
+          <w:p>
+            <w:pPr>
               <w:rPr>
                 <w:rFonts w:ascii="Bookman Old Style" w:eastAsiaTheme="minorHAnsi" w:hAnsi="Bookman Old Style"/>
-                <w:color w:val="000000" w:themeColor="text1"/>
+                <w:color w:val="FFFFFF" w:themeColor="background1"/>
                 <w:sz w:val="22"/>
                 <w:szCs w:val="22"/>
                 <w:lang w:eastAsia="en-US"/>
               </w:rPr>
-              <w:t xml:space="preserve"> }}</w:t>
+            </w:pPr>
+            <w:r>
+              <w:rPr>
+                <w:rFonts w:ascii="Bookman Old Style" w:eastAsiaTheme="minorHAnsi" w:hAnsi="Bookman Old Style"/>
+                <w:color w:val="FFFFFF" w:themeColor="background1"/>
+                <w:sz w:val="22"/>
+                <w:szCs w:val="22"/>
+                <w:lang w:eastAsia="en-US"/>
+              </w:rPr>
+              <w:t>${col_foto_vaksin4}</w:t>
+            </w:r>
+          </w:p>
+        </w:tc>
+      </w:tr>
+      <w:tr>
+        <w:tc>
+          <w:tcPr>
+            <w:tcW w:w="5040" w:type="dxa"/>
+          </w:tcPr>
+          <w:p>
+            <w:pPr>
+              <w:rPr>
+                <w:rFonts w:ascii="Bookman Old Style" w:eastAsiaTheme="minorHAnsi" w:hAnsi="Bookman Old Style"/>
+                <w:color w:val="FFFFFF" w:themeColor="background1"/>
+                <w:sz w:val="22"/>
+                <w:szCs w:val="22"/>
+                <w:lang w:eastAsia="en-US"/>
+              </w:rPr>
+            </w:pPr>
+            <w:r>
+              <w:rPr>
+                <w:rFonts w:ascii="Bookman Old Style" w:eastAsiaTheme="minorHAnsi" w:hAnsi="Bookman Old Style"/>
+                <w:color w:val="FFFFFF" w:themeColor="background1"/>
+                <w:sz w:val="22"/>
+                <w:szCs w:val="22"/>
+                <w:lang w:eastAsia="en-US"/>
+              </w:rPr>
+              <w:t>${col_foto_ktp5}</w:t>
+            </w:r>
+          </w:p>
+        </w:tc>
+        <w:tc>
+          <w:tcPr>
+            <w:tcW w:w="5040" w:type="dxa"/>
+          </w:tcPr>
+          <w:p>
+            <w:pPr>
+              <w:rPr>
+                <w:rFonts w:ascii="Bookman Old Style" w:eastAsiaTheme="minorHAnsi" w:hAnsi="Bookman Old Style"/>
+                <w:color w:val="FFFFFF" w:themeColor="background1"/>
+                <w:sz w:val="22"/>
+                <w:szCs w:val="22"/>
+                <w:lang w:eastAsia="en-US"/>
+              </w:rPr>
+            </w:pPr>
+            <w:r>
+              <w:rPr>
+                <w:rFonts w:ascii="Bookman Old Style" w:eastAsiaTheme="minorHAnsi" w:hAnsi="Bookman Old Style"/>
+                <w:color w:val="FFFFFF" w:themeColor="background1"/>
+                <w:sz w:val="22"/>
+                <w:szCs w:val="22"/>
+                <w:lang w:eastAsia="en-US"/>
+              </w:rPr>
+              <w:t>${col_foto_vaksin5}</w:t>
+            </w:r>
+          </w:p>
+        </w:tc>
+      </w:tr>
+      <w:tr>
+        <w:tc>
+          <w:tcPr>
+            <w:tcW w:w="5040" w:type="dxa"/>
+          </w:tcPr>
+          <w:p>
+            <w:pPr>
+              <w:rPr>
+                <w:rFonts w:ascii="Bookman Old Style" w:eastAsiaTheme="minorHAnsi" w:hAnsi="Bookman Old Style"/>
+                <w:color w:val="FFFFFF" w:themeColor="background1"/>
+                <w:sz w:val="22"/>
+                <w:szCs w:val="22"/>
+                <w:lang w:eastAsia="en-US"/>
+              </w:rPr>
+            </w:pPr>
+            <w:r>
+              <w:rPr>
+                <w:rFonts w:ascii="Bookman Old Style" w:eastAsiaTheme="minorHAnsi" w:hAnsi="Bookman Old Style"/>
+                <w:color w:val="FFFFFF" w:themeColor="background1"/>
+                <w:sz w:val="22"/>
+                <w:szCs w:val="22"/>
+                <w:lang w:eastAsia="en-US"/>
+              </w:rPr>
+              <w:t>${col_foto_ktp6}</w:t>
+            </w:r>
+          </w:p>
+        </w:tc>
+        <w:tc>
+          <w:tcPr>
+            <w:tcW w:w="5040" w:type="dxa"/>
+          </w:tcPr>
+          <w:p>
+            <w:pPr>
+              <w:rPr>
+                <w:rFonts w:ascii="Bookman Old Style" w:eastAsiaTheme="minorHAnsi" w:hAnsi="Bookman Old Style"/>
+                <w:color w:val="FFFFFF" w:themeColor="background1"/>
+                <w:sz w:val="22"/>
+                <w:szCs w:val="22"/>
+                <w:lang w:eastAsia="en-US"/>
+              </w:rPr>
+            </w:pPr>
+            <w:r>
+              <w:rPr>
+                <w:rFonts w:ascii="Bookman Old Style" w:eastAsiaTheme="minorHAnsi" w:hAnsi="Bookman Old Style"/>
+                <w:color w:val="FFFFFF" w:themeColor="background1"/>
+                <w:sz w:val="22"/>
+                <w:szCs w:val="22"/>
+                <w:lang w:eastAsia="en-US"/>
+              </w:rPr>
+              <w:t>${col_foto_vaksin6}</w:t>
+            </w:r>
+          </w:p>
+        </w:tc>
+      </w:tr>
+      <w:tr>
+        <w:tc>
+          <w:tcPr>
+            <w:tcW w:w="5040" w:type="dxa"/>
+          </w:tcPr>
+          <w:p>
+            <w:pPr>
+              <w:rPr>
+                <w:rFonts w:ascii="Bookman Old Style" w:eastAsiaTheme="minorHAnsi" w:hAnsi="Bookman Old Style"/>
+                <w:b/>
+                <w:bCs/>
+                <w:color w:val="FFFFFF" w:themeColor="background1"/>
+                <w:sz w:val="22"/>
+                <w:szCs w:val="22"/>
+                <w:lang w:eastAsia="en-US"/>
+              </w:rPr>
+            </w:pPr>
+            <w:r>
+              <w:rPr>
+                <w:rFonts w:ascii="Bookman Old Style" w:eastAsiaTheme="minorHAnsi" w:hAnsi="Bookman Old Style"/>
+                <w:noProof/>
+                <w:color w:val="FFFFFF" w:themeColor="background1"/>
+                <w:sz w:val="22"/>
+                <w:szCs w:val="22"/>
+                <w:lang w:eastAsia="en-US"/>
+              </w:rPr>
+              <w:drawing>
+                <wp:anchor distT="0" distB="0" distL="114300" distR="114300" simplePos="0" relativeHeight="251658240" behindDoc="0" locked="0" layoutInCell="1" allowOverlap="1" wp14:anchorId="55C8E9E4" wp14:editId="78EEE42B">
+                  <wp:simplePos x="0" y="0"/>
+                  <wp:positionH relativeFrom="column">
+                    <wp:posOffset>1461122</wp:posOffset>
+                  </wp:positionH>
+                  <wp:positionV relativeFrom="paragraph">
+                    <wp:posOffset>-1032277</wp:posOffset>
+                  </wp:positionV>
+                  <wp:extent cx="3349783" cy="2110506"/>
+                  <wp:effectExtent l="0" t="0" r="0" b="0"/>
+                  <wp:wrapNone/>
+                  <wp:docPr id="1811481574" name="Picture 1"/>
+                  <wp:cNvGraphicFramePr>
+                    <a:graphicFrameLocks xmlns:a="http://schemas.openxmlformats.org/drawingml/2006/main" noChangeAspect="1"/>
+                  </wp:cNvGraphicFramePr>
+                  <a:graphic xmlns:a="http://schemas.openxmlformats.org/drawingml/2006/main">
+                    <a:graphicData uri="http://schemas.openxmlformats.org/drawingml/2006/picture">
+                      <pic:pic xmlns:pic="http://schemas.openxmlformats.org/drawingml/2006/picture">
+                        <pic:nvPicPr>
+                          <pic:cNvPr id="0" name="Picture 10"/>
+                          <pic:cNvPicPr>
+                            <a:picLocks noChangeAspect="1" noChangeArrowheads="1"/>
+                          </pic:cNvPicPr>
+                        </pic:nvPicPr>
+                        <pic:blipFill>
+                          <a:blip r:embed="rId8" cstate="print">
+                            <a:extLst>
+                              <a:ext uri="{28A0092B-C50C-407E-A947-70E740481C1C}">
+                                <a14:useLocalDpi xmlns:a14="http://schemas.microsoft.com/office/drawing/2010/main" val="0"/>
+                              </a:ext>
+                            </a:extLst>
+                          </a:blip>
+                          <a:srcRect/>
+                          <a:stretch>
+                            <a:fillRect/>
+                          </a:stretch>
+                        </pic:blipFill>
+                        <pic:spPr bwMode="auto">
+                          <a:xfrm>
+                            <a:off x="0" y="0"/>
+                            <a:ext cx="3362115" cy="2118275"/>
+                          </a:xfrm>
+                          <a:prstGeom prst="rect">
+                            <a:avLst/>
+                          </a:prstGeom>
+                          <a:noFill/>
+                          <a:ln>
+                            <a:noFill/>
+                          </a:ln>
+                        </pic:spPr>
+                      </pic:pic>
+                    </a:graphicData>
+                  </a:graphic>
+                  <wp14:sizeRelH relativeFrom="margin">
+                    <wp14:pctWidth>0</wp14:pctWidth>
+                  </wp14:sizeRelH>
+                  <wp14:sizeRelV relativeFrom="margin">
+                    <wp14:pctHeight>0</wp14:pctHeight>
+                  </wp14:sizeRelV>
+                </wp:anchor>
+              </w:drawing>
+            </w:r>
+            <w:r>
+              <w:rPr>
+                <w:rFonts w:ascii="Bookman Old Style" w:eastAsiaTheme="minorHAnsi" w:hAnsi="Bookman Old Style"/>
+                <w:color w:val="FFFFFF" w:themeColor="background1"/>
+                <w:sz w:val="22"/>
+                <w:szCs w:val="22"/>
+                <w:lang w:eastAsia="en-US"/>
+              </w:rPr>
+              <w:t>${col_foto_ktp7}</w:t>
+            </w:r>
+          </w:p>
+        </w:tc>
+        <w:tc>
+          <w:tcPr>
+            <w:tcW w:w="5040" w:type="dxa"/>
+          </w:tcPr>
+          <w:p>
+            <w:pPr>
+              <w:rPr>
+                <w:rFonts w:ascii="Bookman Old Style" w:eastAsiaTheme="minorHAnsi" w:hAnsi="Bookman Old Style"/>
+                <w:b/>
+                <w:bCs/>
+                <w:color w:val="FFFFFF" w:themeColor="background1"/>
+                <w:sz w:val="22"/>
+                <w:szCs w:val="22"/>
+                <w:lang w:eastAsia="en-US"/>
+              </w:rPr>
+            </w:pPr>
+            <w:r>
+              <w:rPr>
+                <w:rFonts w:ascii="Bookman Old Style" w:eastAsiaTheme="minorHAnsi" w:hAnsi="Bookman Old Style"/>
+                <w:color w:val="FFFFFF" w:themeColor="background1"/>
+                <w:sz w:val="22"/>
+                <w:szCs w:val="22"/>
+                <w:lang w:eastAsia="en-US"/>
+              </w:rPr>
+              <w:t>${col_foto_vaksin7}</w:t>
             </w:r>
           </w:p>
         </w:tc>
@@ -1786,7 +2155,7 @@
       </w:pPr>
     </w:p>
     <w:sectPr>
-      <w:headerReference w:type="default" r:id="rId8"/>
+      <w:headerReference w:type="default" r:id="rId9"/>
       <w:pgSz w:w="11906" w:h="16838"/>
       <w:pgMar w:top="567" w:right="1021" w:bottom="794" w:left="1021" w:header="340" w:footer="720" w:gutter="0"/>
       <w:cols w:space="720"/>

</xml_diff>

<commit_message>
Fix: Surat Tugas add gap on foto
</commit_message>
<xml_diff>
--- a/oims/templates/docs/st.docx
+++ b/oims/templates/docs/st.docx
@@ -256,13 +256,14 @@
         <w:tab/>
         <w:t xml:space="preserve">: </w:t>
       </w:r>
-      <w:r>
-        <w:rPr>
-          <w:rFonts w:ascii="Bookman Old Style" w:hAnsi="Bookman Old Style"/>
-          <w:sz w:val="22"/>
-          <w:szCs w:val="22"/>
-        </w:rPr>
-        <w:t xml:space="preserve">M.K. </w:t>
+      <w:proofErr w:type="gramStart"/>
+      <w:r>
+        <w:rPr>
+          <w:rFonts w:ascii="Bookman Old Style" w:hAnsi="Bookman Old Style"/>
+          <w:sz w:val="22"/>
+          <w:szCs w:val="22"/>
+        </w:rPr>
+        <w:t xml:space="preserve">{{ </w:t>
       </w:r>
       <w:proofErr w:type="spellStart"/>
       <w:r>
@@ -271,7 +272,16 @@
           <w:sz w:val="22"/>
           <w:szCs w:val="22"/>
         </w:rPr>
-        <w:t>Widhi</w:t>
+        <w:t>nama</w:t>
+      </w:r>
+      <w:proofErr w:type="gramEnd"/>
+      <w:r>
+        <w:rPr>
+          <w:rFonts w:ascii="Bookman Old Style" w:hAnsi="Bookman Old Style"/>
+          <w:sz w:val="22"/>
+          <w:szCs w:val="22"/>
+        </w:rPr>
+        <w:t>_penandatangan</w:t>
       </w:r>
       <w:proofErr w:type="spellEnd"/>
       <w:r>
@@ -280,18 +290,8 @@
           <w:sz w:val="22"/>
           <w:szCs w:val="22"/>
         </w:rPr>
-        <w:t xml:space="preserve"> </w:t>
-      </w:r>
-      <w:proofErr w:type="spellStart"/>
-      <w:r>
-        <w:rPr>
-          <w:rFonts w:ascii="Bookman Old Style" w:hAnsi="Bookman Old Style"/>
-          <w:sz w:val="22"/>
-          <w:szCs w:val="22"/>
-        </w:rPr>
-        <w:t>Wijayanto</w:t>
-      </w:r>
-      <w:proofErr w:type="spellEnd"/>
+        <w:t xml:space="preserve"> }}</w:t>
+      </w:r>
     </w:p>
     <w:p>
       <w:pPr>
@@ -340,6 +340,15 @@
         <w:tab/>
         <w:t xml:space="preserve">: </w:t>
       </w:r>
+      <w:proofErr w:type="gramStart"/>
+      <w:r>
+        <w:rPr>
+          <w:rFonts w:ascii="Bookman Old Style" w:hAnsi="Bookman Old Style"/>
+          <w:sz w:val="22"/>
+          <w:szCs w:val="22"/>
+        </w:rPr>
+        <w:t xml:space="preserve">{{ </w:t>
+      </w:r>
       <w:proofErr w:type="spellStart"/>
       <w:r>
         <w:rPr>
@@ -347,7 +356,16 @@
           <w:sz w:val="22"/>
           <w:szCs w:val="22"/>
         </w:rPr>
-        <w:t>Direktur</w:t>
+        <w:t>jabatan</w:t>
+      </w:r>
+      <w:proofErr w:type="gramEnd"/>
+      <w:r>
+        <w:rPr>
+          <w:rFonts w:ascii="Bookman Old Style" w:hAnsi="Bookman Old Style"/>
+          <w:sz w:val="22"/>
+          <w:szCs w:val="22"/>
+        </w:rPr>
+        <w:t>_penandatangan</w:t>
       </w:r>
       <w:proofErr w:type="spellEnd"/>
       <w:r>
@@ -356,18 +374,8 @@
           <w:sz w:val="22"/>
           <w:szCs w:val="22"/>
         </w:rPr>
-        <w:t xml:space="preserve"> </w:t>
-      </w:r>
-      <w:proofErr w:type="spellStart"/>
-      <w:r>
-        <w:rPr>
-          <w:rFonts w:ascii="Bookman Old Style" w:hAnsi="Bookman Old Style"/>
-          <w:sz w:val="22"/>
-          <w:szCs w:val="22"/>
-        </w:rPr>
-        <w:t>Operasional</w:t>
-      </w:r>
-      <w:proofErr w:type="spellEnd"/>
+        <w:t xml:space="preserve"> }}</w:t>
+      </w:r>
     </w:p>
     <w:p>
       <w:pPr>
@@ -545,8 +553,19 @@
           <w:szCs w:val="22"/>
           <w:lang w:val="sv-SE"/>
         </w:rPr>
-        <w:t>Cikeas Udik, Gn Putri – Bogor, Jawa Barat 16966</w:t>
-      </w:r>
+        <w:t xml:space="preserve">Cikeas Udik, Gn Putri – Bogor, Jawa Barat </w:t>
+      </w:r>
+      <w:proofErr w:type="gramStart"/>
+      <w:r>
+        <w:rPr>
+          <w:rFonts w:ascii="Bookman Old Style" w:hAnsi="Bookman Old Style"/>
+          <w:sz w:val="22"/>
+          <w:szCs w:val="22"/>
+          <w:lang w:val="sv-SE"/>
+        </w:rPr>
+        <w:t>16966</w:t>
+      </w:r>
+      <w:proofErr w:type="gramEnd"/>
     </w:p>
     <w:p>
       <w:pPr>
@@ -1201,6 +1220,7 @@
         <w:tab/>
         <w:t xml:space="preserve">: </w:t>
       </w:r>
+      <w:proofErr w:type="gramStart"/>
       <w:r>
         <w:rPr>
           <w:rFonts w:ascii="Bookman Old Style" w:eastAsiaTheme="minorHAnsi" w:hAnsi="Bookman Old Style"/>
@@ -1217,7 +1237,17 @@
           <w:szCs w:val="22"/>
           <w:lang w:val="sv-SE" w:eastAsia="en-US"/>
         </w:rPr>
-        <w:t>anggal_pulang</w:t>
+        <w:t>anggal</w:t>
+      </w:r>
+      <w:proofErr w:type="gramEnd"/>
+      <w:r>
+        <w:rPr>
+          <w:rFonts w:ascii="Bookman Old Style" w:eastAsiaTheme="minorHAnsi" w:hAnsi="Bookman Old Style"/>
+          <w:sz w:val="22"/>
+          <w:szCs w:val="22"/>
+          <w:lang w:val="sv-SE" w:eastAsia="en-US"/>
+        </w:rPr>
+        <w:t>_pulang</w:t>
       </w:r>
       <w:r>
         <w:rPr>
@@ -1474,6 +1504,7 @@
           <w:lang w:eastAsia="en-US"/>
         </w:rPr>
       </w:pPr>
+      <w:proofErr w:type="gramStart"/>
       <w:r>
         <w:rPr>
           <w:rFonts w:ascii="Bookman Old Style" w:eastAsiaTheme="minorHAnsi" w:hAnsi="Bookman Old Style"/>
@@ -1484,7 +1515,7 @@
           <w:u w:val="single"/>
           <w:lang w:eastAsia="en-US"/>
         </w:rPr>
-        <w:t xml:space="preserve">M.K. </w:t>
+        <w:t xml:space="preserve">{{ </w:t>
       </w:r>
       <w:proofErr w:type="spellStart"/>
       <w:r>
@@ -1497,9 +1528,9 @@
           <w:u w:val="single"/>
           <w:lang w:eastAsia="en-US"/>
         </w:rPr>
-        <w:t>Widhi</w:t>
-      </w:r>
-      <w:proofErr w:type="spellEnd"/>
+        <w:t>nama</w:t>
+      </w:r>
+      <w:proofErr w:type="gramEnd"/>
       <w:r>
         <w:rPr>
           <w:rFonts w:ascii="Bookman Old Style" w:eastAsiaTheme="minorHAnsi" w:hAnsi="Bookman Old Style"/>
@@ -1510,9 +1541,9 @@
           <w:u w:val="single"/>
           <w:lang w:eastAsia="en-US"/>
         </w:rPr>
-        <w:t xml:space="preserve"> </w:t>
-      </w:r>
-      <w:proofErr w:type="spellStart"/>
+        <w:t>_penandatangan</w:t>
+      </w:r>
+      <w:proofErr w:type="spellEnd"/>
       <w:r>
         <w:rPr>
           <w:rFonts w:ascii="Bookman Old Style" w:eastAsiaTheme="minorHAnsi" w:hAnsi="Bookman Old Style"/>
@@ -1523,9 +1554,8 @@
           <w:u w:val="single"/>
           <w:lang w:eastAsia="en-US"/>
         </w:rPr>
-        <w:t>Wijayanto</w:t>
-      </w:r>
-      <w:proofErr w:type="spellEnd"/>
+        <w:t xml:space="preserve"> }}</w:t>
+      </w:r>
     </w:p>
     <w:p>
       <w:pPr>
@@ -1548,7 +1578,7 @@
           <w:lang w:eastAsia="en-US"/>
         </w:rPr>
         <w:drawing>
-          <wp:anchor distT="0" distB="0" distL="114300" distR="114300" simplePos="0" relativeHeight="251657216" behindDoc="0" locked="0" layoutInCell="1" allowOverlap="1" wp14:anchorId="02928FBC" wp14:editId="7FB44B84">
+          <wp:anchor distT="0" distB="0" distL="114300" distR="114300" simplePos="0" relativeHeight="251657216" behindDoc="0" locked="0" layoutInCell="1" allowOverlap="1" wp14:anchorId="02928FBC" wp14:editId="3985D3C4">
             <wp:simplePos x="0" y="0"/>
             <wp:positionH relativeFrom="column">
               <wp:posOffset>-4393777</wp:posOffset>
@@ -1610,6 +1640,16 @@
           </wp:anchor>
         </w:drawing>
       </w:r>
+      <w:proofErr w:type="gramStart"/>
+      <w:r>
+        <w:rPr>
+          <w:rFonts w:ascii="Bookman Old Style" w:eastAsiaTheme="minorHAnsi" w:hAnsi="Bookman Old Style"/>
+          <w:sz w:val="22"/>
+          <w:szCs w:val="22"/>
+          <w:lang w:eastAsia="en-US"/>
+        </w:rPr>
+        <w:t xml:space="preserve">{{ </w:t>
+      </w:r>
       <w:proofErr w:type="spellStart"/>
       <w:r>
         <w:rPr>
@@ -1618,7 +1658,17 @@
           <w:szCs w:val="22"/>
           <w:lang w:eastAsia="en-US"/>
         </w:rPr>
-        <w:t>Direktur</w:t>
+        <w:t>jabatan</w:t>
+      </w:r>
+      <w:proofErr w:type="gramEnd"/>
+      <w:r>
+        <w:rPr>
+          <w:rFonts w:ascii="Bookman Old Style" w:eastAsiaTheme="minorHAnsi" w:hAnsi="Bookman Old Style"/>
+          <w:sz w:val="22"/>
+          <w:szCs w:val="22"/>
+          <w:lang w:eastAsia="en-US"/>
+        </w:rPr>
+        <w:t>_penandatangan</w:t>
       </w:r>
       <w:proofErr w:type="spellEnd"/>
       <w:r>
@@ -1628,31 +1678,32 @@
           <w:szCs w:val="22"/>
           <w:lang w:eastAsia="en-US"/>
         </w:rPr>
-        <w:t xml:space="preserve"> </w:t>
-      </w:r>
-      <w:proofErr w:type="spellStart"/>
-      <w:r>
+        <w:t xml:space="preserve"> }}</w:t>
+      </w:r>
+    </w:p>
+    <w:p>
+      <w:pPr>
         <w:rPr>
           <w:rFonts w:ascii="Bookman Old Style" w:eastAsiaTheme="minorHAnsi" w:hAnsi="Bookman Old Style"/>
           <w:sz w:val="22"/>
           <w:szCs w:val="22"/>
           <w:lang w:eastAsia="en-US"/>
         </w:rPr>
-        <w:t>Operasiona</w:t>
-      </w:r>
-      <w:r>
+      </w:pPr>
+    </w:p>
+    <w:p>
+      <w:pPr>
         <w:rPr>
           <w:rFonts w:ascii="Bookman Old Style" w:eastAsiaTheme="minorHAnsi" w:hAnsi="Bookman Old Style"/>
           <w:sz w:val="22"/>
           <w:szCs w:val="22"/>
           <w:lang w:eastAsia="en-US"/>
         </w:rPr>
-        <w:t>l</w:t>
-      </w:r>
-      <w:proofErr w:type="spellEnd"/>
-    </w:p>
-    <w:p>
-      <w:pPr>
+      </w:pPr>
+    </w:p>
+    <w:p>
+      <w:pPr>
+        <w:suppressAutoHyphens w:val="0"/>
         <w:rPr>
           <w:rFonts w:ascii="Bookman Old Style" w:eastAsiaTheme="minorHAnsi" w:hAnsi="Bookman Old Style"/>
           <w:sz w:val="22"/>
@@ -1660,46 +1711,15 @@
           <w:lang w:eastAsia="en-US"/>
         </w:rPr>
       </w:pPr>
-    </w:p>
-    <w:p>
-      <w:pPr>
+      <w:r>
         <w:rPr>
           <w:rFonts w:ascii="Bookman Old Style" w:eastAsiaTheme="minorHAnsi" w:hAnsi="Bookman Old Style"/>
           <w:sz w:val="22"/>
           <w:szCs w:val="22"/>
           <w:lang w:eastAsia="en-US"/>
         </w:rPr>
-      </w:pPr>
-    </w:p>
-    <w:p>
-      <w:pPr>
-        <w:suppressAutoHyphens w:val="0"/>
-        <w:rPr>
-          <w:rFonts w:ascii="Bookman Old Style" w:eastAsiaTheme="minorHAnsi" w:hAnsi="Bookman Old Style"/>
-          <w:sz w:val="22"/>
-          <w:szCs w:val="22"/>
-          <w:lang w:eastAsia="en-US"/>
-        </w:rPr>
-      </w:pPr>
-      <w:r>
-        <w:rPr>
-          <w:rFonts w:ascii="Bookman Old Style" w:eastAsiaTheme="minorHAnsi" w:hAnsi="Bookman Old Style"/>
-          <w:sz w:val="22"/>
-          <w:szCs w:val="22"/>
-          <w:lang w:eastAsia="en-US"/>
-        </w:rPr>
         <w:br w:type="page"/>
       </w:r>
-    </w:p>
-    <w:p>
-      <w:pPr>
-        <w:rPr>
-          <w:rFonts w:ascii="Bookman Old Style" w:eastAsiaTheme="minorHAnsi" w:hAnsi="Bookman Old Style"/>
-          <w:sz w:val="22"/>
-          <w:szCs w:val="22"/>
-          <w:lang w:eastAsia="en-US"/>
-        </w:rPr>
-      </w:pPr>
     </w:p>
     <w:p>
       <w:pPr>
@@ -1715,98 +1735,94 @@
       <w:tblPr>
         <w:tblStyle w:val="TableGrid"/>
         <w:tblW w:w="0" w:type="auto"/>
-        <w:tblBorders>
-          <w:top w:val="none" w:sz="0" w:space="0" w:color="auto"/>
-          <w:left w:val="none" w:sz="0" w:space="0" w:color="auto"/>
-          <w:bottom w:val="none" w:sz="0" w:space="0" w:color="auto"/>
-          <w:right w:val="none" w:sz="0" w:space="0" w:color="auto"/>
-          <w:insideH w:val="none" w:sz="0" w:space="0" w:color="auto"/>
-          <w:insideV w:val="none" w:sz="0" w:space="0" w:color="auto"/>
-        </w:tblBorders>
         <w:tblLook w:val="04A0" w:firstRow="1" w:lastRow="0" w:firstColumn="1" w:lastColumn="0" w:noHBand="0" w:noVBand="1"/>
       </w:tblPr>
       <w:tblGrid>
-        <w:gridCol w:w="4926"/>
-        <w:gridCol w:w="4938"/>
+        <w:gridCol w:w="4927"/>
+        <w:gridCol w:w="4937"/>
       </w:tblGrid>
       <w:tr>
         <w:tc>
           <w:tcPr>
-            <w:tcW w:w="5040" w:type="dxa"/>
+            <w:tcW w:w="4927" w:type="dxa"/>
+            <w:tcBorders>
+              <w:top w:val="nil"/>
+              <w:left w:val="nil"/>
+              <w:bottom w:val="nil"/>
+              <w:right w:val="nil"/>
+            </w:tcBorders>
           </w:tcPr>
           <w:p>
             <w:pPr>
               <w:rPr>
                 <w:rFonts w:ascii="Bookman Old Style" w:eastAsiaTheme="minorHAnsi" w:hAnsi="Bookman Old Style"/>
-                <w:color w:val="FFFFFF" w:themeColor="background1"/>
+                <w:color w:val="000000" w:themeColor="text1"/>
                 <w:sz w:val="22"/>
                 <w:szCs w:val="22"/>
                 <w:lang w:eastAsia="en-US"/>
               </w:rPr>
             </w:pPr>
+            <w:proofErr w:type="gramStart"/>
+            <w:r>
+              <w:rPr>
+                <w:rFonts w:ascii="Bookman Old Style" w:eastAsiaTheme="minorHAnsi" w:hAnsi="Bookman Old Style"/>
+                <w:color w:val="000000" w:themeColor="text1"/>
+                <w:sz w:val="22"/>
+                <w:szCs w:val="22"/>
+                <w:lang w:eastAsia="en-US"/>
+              </w:rPr>
+              <w:t xml:space="preserve">{{ </w:t>
+            </w:r>
+            <w:proofErr w:type="spellStart"/>
+            <w:r>
+              <w:rPr>
+                <w:rFonts w:ascii="Bookman Old Style" w:eastAsiaTheme="minorHAnsi" w:hAnsi="Bookman Old Style"/>
+                <w:color w:val="000000" w:themeColor="text1"/>
+                <w:sz w:val="22"/>
+                <w:szCs w:val="22"/>
+                <w:lang w:eastAsia="en-US"/>
+              </w:rPr>
+              <w:t>foto</w:t>
+            </w:r>
+            <w:proofErr w:type="gramEnd"/>
+            <w:r>
+              <w:rPr>
+                <w:rFonts w:ascii="Bookman Old Style" w:eastAsiaTheme="minorHAnsi" w:hAnsi="Bookman Old Style"/>
+                <w:color w:val="000000" w:themeColor="text1"/>
+                <w:sz w:val="22"/>
+                <w:szCs w:val="22"/>
+                <w:lang w:eastAsia="en-US"/>
+              </w:rPr>
+              <w:t>_ktp</w:t>
+            </w:r>
+            <w:proofErr w:type="spellEnd"/>
+            <w:r>
+              <w:rPr>
+                <w:rFonts w:ascii="Bookman Old Style" w:eastAsiaTheme="minorHAnsi" w:hAnsi="Bookman Old Style"/>
+                <w:color w:val="000000" w:themeColor="text1"/>
+                <w:sz w:val="22"/>
+                <w:szCs w:val="22"/>
+                <w:lang w:eastAsia="en-US"/>
+              </w:rPr>
+              <w:t xml:space="preserve"> }}</w:t>
+            </w:r>
           </w:p>
         </w:tc>
         <w:tc>
           <w:tcPr>
-            <w:tcW w:w="5040" w:type="dxa"/>
+            <w:tcW w:w="4937" w:type="dxa"/>
+            <w:tcBorders>
+              <w:top w:val="nil"/>
+              <w:left w:val="nil"/>
+              <w:bottom w:val="nil"/>
+              <w:right w:val="nil"/>
+            </w:tcBorders>
           </w:tcPr>
           <w:p>
             <w:pPr>
               <w:rPr>
                 <w:rFonts w:ascii="Bookman Old Style" w:eastAsiaTheme="minorHAnsi" w:hAnsi="Bookman Old Style"/>
-                <w:color w:val="FFFFFF" w:themeColor="background1"/>
-                <w:sz w:val="22"/>
-                <w:szCs w:val="22"/>
-                <w:lang w:eastAsia="en-US"/>
-              </w:rPr>
-            </w:pPr>
-          </w:p>
-        </w:tc>
-      </w:tr>
-      <w:tr>
-        <w:tc>
-          <w:tcPr>
-            <w:tcW w:w="5040" w:type="dxa"/>
-          </w:tcPr>
-          <w:p>
-            <w:pPr>
-              <w:rPr>
-                <w:rFonts w:ascii="Bookman Old Style" w:eastAsiaTheme="minorHAnsi" w:hAnsi="Bookman Old Style"/>
-                <w:color w:val="FFFFFF" w:themeColor="background1"/>
-                <w:sz w:val="22"/>
-                <w:szCs w:val="22"/>
-                <w:lang w:eastAsia="en-US"/>
-              </w:rPr>
-            </w:pPr>
-          </w:p>
-        </w:tc>
-        <w:tc>
-          <w:tcPr>
-            <w:tcW w:w="5040" w:type="dxa"/>
-          </w:tcPr>
-          <w:p>
-            <w:pPr>
-              <w:rPr>
-                <w:rFonts w:ascii="Bookman Old Style" w:eastAsiaTheme="minorHAnsi" w:hAnsi="Bookman Old Style"/>
-                <w:color w:val="FFFFFF" w:themeColor="background1"/>
-                <w:sz w:val="22"/>
-                <w:szCs w:val="22"/>
-                <w:lang w:eastAsia="en-US"/>
-              </w:rPr>
-            </w:pPr>
-          </w:p>
-        </w:tc>
-      </w:tr>
-      <w:tr>
-        <w:tc>
-          <w:tcPr>
-            <w:tcW w:w="5040" w:type="dxa"/>
-          </w:tcPr>
-          <w:p>
-            <w:pPr>
-              <w:rPr>
-                <w:rFonts w:ascii="Bookman Old Style" w:eastAsiaTheme="minorHAnsi" w:hAnsi="Bookman Old Style"/>
-                <w:color w:val="FFFFFF" w:themeColor="background1"/>
+                <w:color w:val="000000" w:themeColor="text1"/>
                 <w:sz w:val="22"/>
                 <w:szCs w:val="22"/>
                 <w:lang w:eastAsia="en-US"/>
@@ -1815,330 +1831,34 @@
             <w:r>
               <w:rPr>
                 <w:rFonts w:ascii="Bookman Old Style" w:eastAsiaTheme="minorHAnsi" w:hAnsi="Bookman Old Style"/>
-                <w:color w:val="FFFFFF" w:themeColor="background1"/>
+                <w:color w:val="000000" w:themeColor="text1"/>
                 <w:sz w:val="22"/>
                 <w:szCs w:val="22"/>
                 <w:lang w:eastAsia="en-US"/>
               </w:rPr>
-              <w:t>${col_foto_ktp3}</w:t>
+              <w:t xml:space="preserve">{{ </w:t>
             </w:r>
-          </w:p>
-        </w:tc>
-        <w:tc>
-          <w:tcPr>
-            <w:tcW w:w="5040" w:type="dxa"/>
-          </w:tcPr>
-          <w:p>
-            <w:pPr>
+            <w:proofErr w:type="spellStart"/>
+            <w:r>
               <w:rPr>
                 <w:rFonts w:ascii="Bookman Old Style" w:eastAsiaTheme="minorHAnsi" w:hAnsi="Bookman Old Style"/>
-                <w:color w:val="FFFFFF" w:themeColor="background1"/>
+                <w:color w:val="000000" w:themeColor="text1"/>
                 <w:sz w:val="22"/>
                 <w:szCs w:val="22"/>
                 <w:lang w:eastAsia="en-US"/>
               </w:rPr>
-            </w:pPr>
+              <w:t>foto_vaksin</w:t>
+            </w:r>
+            <w:proofErr w:type="spellEnd"/>
             <w:r>
               <w:rPr>
                 <w:rFonts w:ascii="Bookman Old Style" w:eastAsiaTheme="minorHAnsi" w:hAnsi="Bookman Old Style"/>
-                <w:color w:val="FFFFFF" w:themeColor="background1"/>
+                <w:color w:val="000000" w:themeColor="text1"/>
                 <w:sz w:val="22"/>
                 <w:szCs w:val="22"/>
                 <w:lang w:eastAsia="en-US"/>
               </w:rPr>
-              <w:t>${col_foto_vaksin3}</w:t>
-            </w:r>
-          </w:p>
-        </w:tc>
-      </w:tr>
-      <w:tr>
-        <w:tc>
-          <w:tcPr>
-            <w:tcW w:w="5040" w:type="dxa"/>
-          </w:tcPr>
-          <w:p>
-            <w:pPr>
-              <w:rPr>
-                <w:rFonts w:ascii="Bookman Old Style" w:eastAsiaTheme="minorHAnsi" w:hAnsi="Bookman Old Style"/>
-                <w:color w:val="FFFFFF" w:themeColor="background1"/>
-                <w:sz w:val="22"/>
-                <w:szCs w:val="22"/>
-                <w:lang w:eastAsia="en-US"/>
-              </w:rPr>
-            </w:pPr>
-            <w:r>
-              <w:rPr>
-                <w:rFonts w:ascii="Bookman Old Style" w:eastAsiaTheme="minorHAnsi" w:hAnsi="Bookman Old Style"/>
-                <w:color w:val="FFFFFF" w:themeColor="background1"/>
-                <w:sz w:val="22"/>
-                <w:szCs w:val="22"/>
-                <w:lang w:eastAsia="en-US"/>
-              </w:rPr>
-              <w:t>${col_foto_ktp4}</w:t>
-            </w:r>
-          </w:p>
-        </w:tc>
-        <w:tc>
-          <w:tcPr>
-            <w:tcW w:w="5040" w:type="dxa"/>
-          </w:tcPr>
-          <w:p>
-            <w:pPr>
-              <w:rPr>
-                <w:rFonts w:ascii="Bookman Old Style" w:eastAsiaTheme="minorHAnsi" w:hAnsi="Bookman Old Style"/>
-                <w:color w:val="FFFFFF" w:themeColor="background1"/>
-                <w:sz w:val="22"/>
-                <w:szCs w:val="22"/>
-                <w:lang w:eastAsia="en-US"/>
-              </w:rPr>
-            </w:pPr>
-            <w:r>
-              <w:rPr>
-                <w:rFonts w:ascii="Bookman Old Style" w:eastAsiaTheme="minorHAnsi" w:hAnsi="Bookman Old Style"/>
-                <w:color w:val="FFFFFF" w:themeColor="background1"/>
-                <w:sz w:val="22"/>
-                <w:szCs w:val="22"/>
-                <w:lang w:eastAsia="en-US"/>
-              </w:rPr>
-              <w:t>${col_foto_vaksin4}</w:t>
-            </w:r>
-          </w:p>
-        </w:tc>
-      </w:tr>
-      <w:tr>
-        <w:tc>
-          <w:tcPr>
-            <w:tcW w:w="5040" w:type="dxa"/>
-          </w:tcPr>
-          <w:p>
-            <w:pPr>
-              <w:rPr>
-                <w:rFonts w:ascii="Bookman Old Style" w:eastAsiaTheme="minorHAnsi" w:hAnsi="Bookman Old Style"/>
-                <w:color w:val="FFFFFF" w:themeColor="background1"/>
-                <w:sz w:val="22"/>
-                <w:szCs w:val="22"/>
-                <w:lang w:eastAsia="en-US"/>
-              </w:rPr>
-            </w:pPr>
-            <w:r>
-              <w:rPr>
-                <w:rFonts w:ascii="Bookman Old Style" w:eastAsiaTheme="minorHAnsi" w:hAnsi="Bookman Old Style"/>
-                <w:color w:val="FFFFFF" w:themeColor="background1"/>
-                <w:sz w:val="22"/>
-                <w:szCs w:val="22"/>
-                <w:lang w:eastAsia="en-US"/>
-              </w:rPr>
-              <w:t>${col_foto_ktp5}</w:t>
-            </w:r>
-          </w:p>
-        </w:tc>
-        <w:tc>
-          <w:tcPr>
-            <w:tcW w:w="5040" w:type="dxa"/>
-          </w:tcPr>
-          <w:p>
-            <w:pPr>
-              <w:rPr>
-                <w:rFonts w:ascii="Bookman Old Style" w:eastAsiaTheme="minorHAnsi" w:hAnsi="Bookman Old Style"/>
-                <w:color w:val="FFFFFF" w:themeColor="background1"/>
-                <w:sz w:val="22"/>
-                <w:szCs w:val="22"/>
-                <w:lang w:eastAsia="en-US"/>
-              </w:rPr>
-            </w:pPr>
-            <w:r>
-              <w:rPr>
-                <w:rFonts w:ascii="Bookman Old Style" w:eastAsiaTheme="minorHAnsi" w:hAnsi="Bookman Old Style"/>
-                <w:color w:val="FFFFFF" w:themeColor="background1"/>
-                <w:sz w:val="22"/>
-                <w:szCs w:val="22"/>
-                <w:lang w:eastAsia="en-US"/>
-              </w:rPr>
-              <w:t>${col_foto_vaksin5}</w:t>
-            </w:r>
-          </w:p>
-        </w:tc>
-      </w:tr>
-      <w:tr>
-        <w:tc>
-          <w:tcPr>
-            <w:tcW w:w="5040" w:type="dxa"/>
-          </w:tcPr>
-          <w:p>
-            <w:pPr>
-              <w:rPr>
-                <w:rFonts w:ascii="Bookman Old Style" w:eastAsiaTheme="minorHAnsi" w:hAnsi="Bookman Old Style"/>
-                <w:color w:val="FFFFFF" w:themeColor="background1"/>
-                <w:sz w:val="22"/>
-                <w:szCs w:val="22"/>
-                <w:lang w:eastAsia="en-US"/>
-              </w:rPr>
-            </w:pPr>
-            <w:r>
-              <w:rPr>
-                <w:rFonts w:ascii="Bookman Old Style" w:eastAsiaTheme="minorHAnsi" w:hAnsi="Bookman Old Style"/>
-                <w:color w:val="FFFFFF" w:themeColor="background1"/>
-                <w:sz w:val="22"/>
-                <w:szCs w:val="22"/>
-                <w:lang w:eastAsia="en-US"/>
-              </w:rPr>
-              <w:t>${col_foto_ktp6}</w:t>
-            </w:r>
-          </w:p>
-        </w:tc>
-        <w:tc>
-          <w:tcPr>
-            <w:tcW w:w="5040" w:type="dxa"/>
-          </w:tcPr>
-          <w:p>
-            <w:pPr>
-              <w:rPr>
-                <w:rFonts w:ascii="Bookman Old Style" w:eastAsiaTheme="minorHAnsi" w:hAnsi="Bookman Old Style"/>
-                <w:color w:val="FFFFFF" w:themeColor="background1"/>
-                <w:sz w:val="22"/>
-                <w:szCs w:val="22"/>
-                <w:lang w:eastAsia="en-US"/>
-              </w:rPr>
-            </w:pPr>
-            <w:r>
-              <w:rPr>
-                <w:rFonts w:ascii="Bookman Old Style" w:eastAsiaTheme="minorHAnsi" w:hAnsi="Bookman Old Style"/>
-                <w:color w:val="FFFFFF" w:themeColor="background1"/>
-                <w:sz w:val="22"/>
-                <w:szCs w:val="22"/>
-                <w:lang w:eastAsia="en-US"/>
-              </w:rPr>
-              <w:t>${col_foto_vaksin6}</w:t>
-            </w:r>
-          </w:p>
-        </w:tc>
-      </w:tr>
-      <w:tr>
-        <w:tc>
-          <w:tcPr>
-            <w:tcW w:w="5040" w:type="dxa"/>
-          </w:tcPr>
-          <w:p>
-            <w:pPr>
-              <w:rPr>
-                <w:rFonts w:ascii="Bookman Old Style" w:eastAsiaTheme="minorHAnsi" w:hAnsi="Bookman Old Style"/>
-                <w:b/>
-                <w:bCs/>
-                <w:color w:val="FFFFFF" w:themeColor="background1"/>
-                <w:sz w:val="22"/>
-                <w:szCs w:val="22"/>
-                <w:lang w:eastAsia="en-US"/>
-              </w:rPr>
-            </w:pPr>
-            <w:r>
-              <w:rPr>
-                <w:rFonts w:ascii="Bookman Old Style" w:eastAsiaTheme="minorHAnsi" w:hAnsi="Bookman Old Style"/>
-                <w:noProof/>
-                <w:color w:val="FFFFFF" w:themeColor="background1"/>
-                <w:sz w:val="22"/>
-                <w:szCs w:val="22"/>
-                <w:lang w:eastAsia="en-US"/>
-              </w:rPr>
-              <w:drawing>
-                <wp:anchor distT="0" distB="0" distL="114300" distR="114300" simplePos="0" relativeHeight="251658240" behindDoc="0" locked="0" layoutInCell="1" allowOverlap="1" wp14:anchorId="55C8E9E4" wp14:editId="78EEE42B">
-                  <wp:simplePos x="0" y="0"/>
-                  <wp:positionH relativeFrom="column">
-                    <wp:posOffset>1461122</wp:posOffset>
-                  </wp:positionH>
-                  <wp:positionV relativeFrom="paragraph">
-                    <wp:posOffset>-1032277</wp:posOffset>
-                  </wp:positionV>
-                  <wp:extent cx="3349783" cy="2110506"/>
-                  <wp:effectExtent l="0" t="0" r="0" b="0"/>
-                  <wp:wrapNone/>
-                  <wp:docPr id="1811481574" name="Picture 1"/>
-                  <wp:cNvGraphicFramePr>
-                    <a:graphicFrameLocks xmlns:a="http://schemas.openxmlformats.org/drawingml/2006/main" noChangeAspect="1"/>
-                  </wp:cNvGraphicFramePr>
-                  <a:graphic xmlns:a="http://schemas.openxmlformats.org/drawingml/2006/main">
-                    <a:graphicData uri="http://schemas.openxmlformats.org/drawingml/2006/picture">
-                      <pic:pic xmlns:pic="http://schemas.openxmlformats.org/drawingml/2006/picture">
-                        <pic:nvPicPr>
-                          <pic:cNvPr id="0" name="Picture 10"/>
-                          <pic:cNvPicPr>
-                            <a:picLocks noChangeAspect="1" noChangeArrowheads="1"/>
-                          </pic:cNvPicPr>
-                        </pic:nvPicPr>
-                        <pic:blipFill>
-                          <a:blip r:embed="rId8" cstate="print">
-                            <a:extLst>
-                              <a:ext uri="{28A0092B-C50C-407E-A947-70E740481C1C}">
-                                <a14:useLocalDpi xmlns:a14="http://schemas.microsoft.com/office/drawing/2010/main" val="0"/>
-                              </a:ext>
-                            </a:extLst>
-                          </a:blip>
-                          <a:srcRect/>
-                          <a:stretch>
-                            <a:fillRect/>
-                          </a:stretch>
-                        </pic:blipFill>
-                        <pic:spPr bwMode="auto">
-                          <a:xfrm>
-                            <a:off x="0" y="0"/>
-                            <a:ext cx="3362115" cy="2118275"/>
-                          </a:xfrm>
-                          <a:prstGeom prst="rect">
-                            <a:avLst/>
-                          </a:prstGeom>
-                          <a:noFill/>
-                          <a:ln>
-                            <a:noFill/>
-                          </a:ln>
-                        </pic:spPr>
-                      </pic:pic>
-                    </a:graphicData>
-                  </a:graphic>
-                  <wp14:sizeRelH relativeFrom="margin">
-                    <wp14:pctWidth>0</wp14:pctWidth>
-                  </wp14:sizeRelH>
-                  <wp14:sizeRelV relativeFrom="margin">
-                    <wp14:pctHeight>0</wp14:pctHeight>
-                  </wp14:sizeRelV>
-                </wp:anchor>
-              </w:drawing>
-            </w:r>
-            <w:r>
-              <w:rPr>
-                <w:rFonts w:ascii="Bookman Old Style" w:eastAsiaTheme="minorHAnsi" w:hAnsi="Bookman Old Style"/>
-                <w:color w:val="FFFFFF" w:themeColor="background1"/>
-                <w:sz w:val="22"/>
-                <w:szCs w:val="22"/>
-                <w:lang w:eastAsia="en-US"/>
-              </w:rPr>
-              <w:t>${col_foto_ktp7}</w:t>
-            </w:r>
-          </w:p>
-        </w:tc>
-        <w:tc>
-          <w:tcPr>
-            <w:tcW w:w="5040" w:type="dxa"/>
-          </w:tcPr>
-          <w:p>
-            <w:pPr>
-              <w:rPr>
-                <w:rFonts w:ascii="Bookman Old Style" w:eastAsiaTheme="minorHAnsi" w:hAnsi="Bookman Old Style"/>
-                <w:b/>
-                <w:bCs/>
-                <w:color w:val="FFFFFF" w:themeColor="background1"/>
-                <w:sz w:val="22"/>
-                <w:szCs w:val="22"/>
-                <w:lang w:eastAsia="en-US"/>
-              </w:rPr>
-            </w:pPr>
-            <w:r>
-              <w:rPr>
-                <w:rFonts w:ascii="Bookman Old Style" w:eastAsiaTheme="minorHAnsi" w:hAnsi="Bookman Old Style"/>
-                <w:color w:val="FFFFFF" w:themeColor="background1"/>
-                <w:sz w:val="22"/>
-                <w:szCs w:val="22"/>
-                <w:lang w:eastAsia="en-US"/>
-              </w:rPr>
-              <w:t>${col_foto_vaksin7}</w:t>
+              <w:t xml:space="preserve"> }}</w:t>
             </w:r>
           </w:p>
         </w:tc>
@@ -2155,7 +1875,7 @@
       </w:pPr>
     </w:p>
     <w:sectPr>
-      <w:headerReference w:type="default" r:id="rId9"/>
+      <w:headerReference w:type="default" r:id="rId8"/>
       <w:pgSz w:w="11906" w:h="16838"/>
       <w:pgMar w:top="567" w:right="1021" w:bottom="794" w:left="1021" w:header="340" w:footer="720" w:gutter="0"/>
       <w:cols w:space="720"/>
@@ -3061,6 +2781,33 @@
       <w:lang w:val="en-ID" w:eastAsia="en-ID"/>
     </w:rPr>
   </w:style>
+  <w:style w:type="character" w:styleId="UnresolvedMention">
+    <w:name w:val="Unresolved Mention"/>
+    <w:basedOn w:val="DefaultParagraphFont"/>
+    <w:uiPriority w:val="99"/>
+    <w:semiHidden/>
+    <w:unhideWhenUsed/>
+    <w:rsid w:val="007C4201"/>
+    <w:rPr>
+      <w:color w:val="605E5C"/>
+      <w:shd w:val="clear" w:color="auto" w:fill="E1DFDD"/>
+    </w:rPr>
+  </w:style>
+  <w:style w:type="character" w:customStyle="1" w:styleId="apple-converted-space">
+    <w:name w:val="apple-converted-space"/>
+    <w:basedOn w:val="DefaultParagraphFont"/>
+    <w:rsid w:val="00CD1903"/>
+  </w:style>
+  <w:style w:type="character" w:customStyle="1" w:styleId="hljs-keyword">
+    <w:name w:val="hljs-keyword"/>
+    <w:basedOn w:val="DefaultParagraphFont"/>
+    <w:rsid w:val="00CD1903"/>
+  </w:style>
+  <w:style w:type="character" w:customStyle="1" w:styleId="hljs-builtin">
+    <w:name w:val="hljs-built_in"/>
+    <w:basedOn w:val="DefaultParagraphFont"/>
+    <w:rsid w:val="00CD1903"/>
+  </w:style>
 </w:styles>
 </file>
 

</xml_diff>